<commit_message>
Added ProjectViewModel + Connectionstring in appsettings.json
</commit_message>
<xml_diff>
--- a/Analyse Aiges.docx
+++ b/Analyse Aiges.docx
@@ -770,6 +770,12 @@
                 <w:noProof/>
                 <w:webHidden/>
               </w:rPr>
+            </w:r>
+            <w:r>
+              <w:rPr>
+                <w:noProof/>
+                <w:webHidden/>
+              </w:rPr>
               <w:fldChar w:fldCharType="separate"/>
             </w:r>
             <w:r>
@@ -833,6 +839,12 @@
                 <w:webHidden/>
               </w:rPr>
               <w:instrText xml:space="preserve"> PAGEREF _Toc179789476 \h </w:instrText>
+            </w:r>
+            <w:r>
+              <w:rPr>
+                <w:noProof/>
+                <w:webHidden/>
+              </w:rPr>
             </w:r>
             <w:r>
               <w:rPr>
@@ -5565,10 +5577,7 @@
               </w:numPr>
             </w:pPr>
             <w:r>
-              <w:t xml:space="preserve">Het systeem brengt de actor naar de detailpagina van het betreffende </w:t>
-            </w:r>
-            <w:r>
-              <w:t>evenement</w:t>
+              <w:t>Het systeem brengt de actor naar de detailpagina van het betreffende evenement</w:t>
             </w:r>
           </w:p>
         </w:tc>
@@ -10208,12 +10217,402 @@
           <w:tcPr>
             <w:tcW w:w="3906" w:type="dxa"/>
           </w:tcPr>
+          <w:p>
+            <w:pPr>
+              <w:rPr>
+                <w:lang w:val="en-US"/>
+              </w:rPr>
+            </w:pPr>
+            <w:r>
+              <w:rPr>
+                <w:b/>
+                <w:bCs/>
+                <w:lang w:val="en-US"/>
+              </w:rPr>
+              <w:t>User Id</w:t>
+            </w:r>
+            <w:r>
+              <w:rPr>
+                <w:lang w:val="en-US"/>
+              </w:rPr>
+              <w:t xml:space="preserve">: </w:t>
+            </w:r>
+            <w:r>
+              <w:rPr>
+                <w:lang w:val="en-US"/>
+              </w:rPr>
+              <w:t>“</w:t>
+            </w:r>
+            <w:r>
+              <w:rPr>
+                <w:lang w:val="en-US"/>
+              </w:rPr>
+              <w:t>1</w:t>
+            </w:r>
+            <w:r>
+              <w:rPr>
+                <w:lang w:val="en-US"/>
+              </w:rPr>
+              <w:t>”</w:t>
+            </w:r>
+          </w:p>
+          <w:p>
+            <w:pPr>
+              <w:rPr>
+                <w:lang w:val="en-US"/>
+              </w:rPr>
+            </w:pPr>
+            <w:r>
+              <w:rPr>
+                <w:b/>
+                <w:bCs/>
+                <w:lang w:val="en-US"/>
+              </w:rPr>
+              <w:t>Titel</w:t>
+            </w:r>
+            <w:r>
+              <w:rPr>
+                <w:lang w:val="en-US"/>
+              </w:rPr>
+              <w:t xml:space="preserve">: </w:t>
+            </w:r>
+            <w:r>
+              <w:rPr>
+                <w:lang w:val="en-US"/>
+              </w:rPr>
+              <w:t>“</w:t>
+            </w:r>
+            <w:r>
+              <w:rPr>
+                <w:lang w:val="en-US"/>
+              </w:rPr>
+              <w:t>Next World demo 2</w:t>
+            </w:r>
+            <w:r>
+              <w:rPr>
+                <w:lang w:val="en-US"/>
+              </w:rPr>
+              <w:t>5</w:t>
+            </w:r>
+            <w:r>
+              <w:rPr>
+                <w:lang w:val="en-US"/>
+              </w:rPr>
+              <w:t>”</w:t>
+            </w:r>
+          </w:p>
+          <w:p>
+            <w:pPr>
+              <w:rPr>
+                <w:lang w:val="en-US"/>
+              </w:rPr>
+            </w:pPr>
+            <w:r>
+              <w:rPr>
+                <w:b/>
+                <w:bCs/>
+                <w:lang w:val="en-US"/>
+              </w:rPr>
+              <w:t>Tags</w:t>
+            </w:r>
+            <w:r>
+              <w:rPr>
+                <w:lang w:val="en-US"/>
+              </w:rPr>
+              <w:t>: “Platformer, demo, 2024”</w:t>
+            </w:r>
+          </w:p>
+          <w:p>
+            <w:pPr>
+              <w:rPr>
+                <w:lang w:val="en-US"/>
+              </w:rPr>
+            </w:pPr>
+            <w:proofErr w:type="spellStart"/>
+            <w:r>
+              <w:rPr>
+                <w:b/>
+                <w:bCs/>
+                <w:lang w:val="en-US"/>
+              </w:rPr>
+              <w:t>Omschrijving</w:t>
+            </w:r>
+            <w:proofErr w:type="spellEnd"/>
+            <w:r>
+              <w:rPr>
+                <w:lang w:val="en-US"/>
+              </w:rPr>
+              <w:t xml:space="preserve">: </w:t>
+            </w:r>
+            <w:r>
+              <w:rPr>
+                <w:lang w:val="en-US"/>
+              </w:rPr>
+              <w:t>“</w:t>
+            </w:r>
+            <w:r>
+              <w:rPr>
+                <w:lang w:val="en-US"/>
+              </w:rPr>
+              <w:t xml:space="preserve">Welcome to </w:t>
+            </w:r>
+            <w:r>
+              <w:rPr>
+                <w:lang w:val="en-US"/>
+              </w:rPr>
+              <w:t>t</w:t>
+            </w:r>
+            <w:r>
+              <w:rPr>
+                <w:lang w:val="en-US"/>
+              </w:rPr>
+              <w:t xml:space="preserve">he world of </w:t>
+            </w:r>
+            <w:proofErr w:type="spellStart"/>
+            <w:r>
+              <w:rPr>
+                <w:lang w:val="en-US"/>
+              </w:rPr>
+              <w:t>A</w:t>
+            </w:r>
+            <w:r>
+              <w:rPr>
+                <w:lang w:val="en-US"/>
+              </w:rPr>
+              <w:t>xexus</w:t>
+            </w:r>
+            <w:proofErr w:type="spellEnd"/>
+            <w:r>
+              <w:rPr>
+                <w:lang w:val="en-US"/>
+              </w:rPr>
+              <w:t>, where adventure awaits!”</w:t>
+            </w:r>
+          </w:p>
+          <w:p>
+            <w:r>
+              <w:rPr>
+                <w:b/>
+                <w:bCs/>
+              </w:rPr>
+              <w:t xml:space="preserve">Categorie: </w:t>
+            </w:r>
+            <w:r>
+              <w:rPr>
+                <w:b/>
+                <w:bCs/>
+              </w:rPr>
+              <w:t>“</w:t>
+            </w:r>
+            <w:proofErr w:type="spellStart"/>
+            <w:r>
+              <w:t>Platformer</w:t>
+            </w:r>
+            <w:proofErr w:type="spellEnd"/>
+            <w:r>
+              <w:t>”</w:t>
+            </w:r>
+          </w:p>
+          <w:p>
+            <w:r>
+              <w:rPr>
+                <w:b/>
+                <w:bCs/>
+              </w:rPr>
+              <w:t xml:space="preserve">Afbeelding(en): </w:t>
+            </w:r>
+            <w:r>
+              <w:rPr>
+                <w:b/>
+                <w:bCs/>
+              </w:rPr>
+              <w:t>“</w:t>
+            </w:r>
+            <w:r>
+              <w:t>thumbnail.png, b</w:t>
+            </w:r>
+            <w:r>
+              <w:t>anner.png”</w:t>
+            </w:r>
+          </w:p>
+          <w:p>
+            <w:pPr>
+              <w:rPr>
+                <w:lang w:val="en-US"/>
+              </w:rPr>
+            </w:pPr>
+            <w:r>
+              <w:rPr>
+                <w:b/>
+                <w:bCs/>
+                <w:lang w:val="en-US"/>
+              </w:rPr>
+              <w:t>Concept</w:t>
+            </w:r>
+            <w:r>
+              <w:rPr>
+                <w:lang w:val="en-US"/>
+              </w:rPr>
+              <w:t>: “</w:t>
+            </w:r>
+            <w:r>
+              <w:rPr>
+                <w:lang w:val="en-US"/>
+              </w:rPr>
+              <w:t>True</w:t>
+            </w:r>
+            <w:r>
+              <w:rPr>
+                <w:lang w:val="en-US"/>
+              </w:rPr>
+              <w:t>”</w:t>
+            </w:r>
+          </w:p>
+          <w:p>
+            <w:pPr>
+              <w:rPr>
+                <w:b/>
+                <w:bCs/>
+                <w:lang w:val="en-US"/>
+              </w:rPr>
+            </w:pPr>
+            <w:r>
+              <w:rPr>
+                <w:b/>
+                <w:bCs/>
+                <w:lang w:val="en-US"/>
+              </w:rPr>
+              <w:t xml:space="preserve">Project </w:t>
+            </w:r>
+            <w:proofErr w:type="spellStart"/>
+            <w:r>
+              <w:rPr>
+                <w:b/>
+                <w:bCs/>
+                <w:lang w:val="en-US"/>
+              </w:rPr>
+              <w:t>bestand</w:t>
+            </w:r>
+            <w:proofErr w:type="spellEnd"/>
+            <w:r>
+              <w:rPr>
+                <w:b/>
+                <w:bCs/>
+                <w:lang w:val="en-US"/>
+              </w:rPr>
+              <w:t>: “</w:t>
+            </w:r>
+            <w:r>
+              <w:rPr>
+                <w:lang w:val="en-US"/>
+              </w:rPr>
+              <w:t>NextWorld.</w:t>
+            </w:r>
+            <w:r>
+              <w:rPr>
+                <w:lang w:val="en-US"/>
+              </w:rPr>
+              <w:t>zip</w:t>
+            </w:r>
+            <w:r>
+              <w:rPr>
+                <w:b/>
+                <w:bCs/>
+                <w:lang w:val="en-US"/>
+              </w:rPr>
+              <w:t>”</w:t>
+            </w:r>
+          </w:p>
+          <w:p>
+            <w:pPr>
+              <w:rPr>
+                <w:b/>
+                <w:bCs/>
+              </w:rPr>
+            </w:pPr>
+            <w:r>
+              <w:rPr>
+                <w:b/>
+                <w:bCs/>
+              </w:rPr>
+              <w:t xml:space="preserve">Als laatst </w:t>
+            </w:r>
+            <w:proofErr w:type="spellStart"/>
+            <w:r>
+              <w:rPr>
+                <w:b/>
+                <w:bCs/>
+              </w:rPr>
+              <w:t>geupdate</w:t>
+            </w:r>
+            <w:proofErr w:type="spellEnd"/>
+            <w:r>
+              <w:rPr>
+                <w:b/>
+                <w:bCs/>
+              </w:rPr>
+              <w:t>: “</w:t>
+            </w:r>
+            <w:r>
+              <w:t>2</w:t>
+            </w:r>
+            <w:r>
+              <w:t>8</w:t>
+            </w:r>
+            <w:r>
+              <w:t>-10-2024</w:t>
+            </w:r>
+            <w:r>
+              <w:rPr>
+                <w:b/>
+                <w:bCs/>
+              </w:rPr>
+              <w:t>”</w:t>
+            </w:r>
+          </w:p>
           <w:p/>
         </w:tc>
         <w:tc>
           <w:tcPr>
             <w:tcW w:w="2617" w:type="dxa"/>
           </w:tcPr>
+          <w:p>
+            <w:r>
+              <w:t>Game project “Next World demo 2</w:t>
+            </w:r>
+            <w:r>
+              <w:t>4</w:t>
+            </w:r>
+            <w:r>
+              <w:t xml:space="preserve">” wordt </w:t>
+            </w:r>
+            <w:r>
+              <w:t>bewerkt met de naam “Next World demo 25”</w:t>
+            </w:r>
+            <w:r>
+              <w:t xml:space="preserve"> en staat op de site. </w:t>
+            </w:r>
+            <w:r>
+              <w:t xml:space="preserve">Het is als laatst geüpdatet op 28-10-2024 </w:t>
+            </w:r>
+          </w:p>
+          <w:p>
+            <w:pPr>
+              <w:rPr>
+                <w:b/>
+                <w:bCs/>
+                <w:color w:val="159848" w:themeColor="accent2" w:themeShade="80"/>
+              </w:rPr>
+            </w:pPr>
+            <w:r>
+              <w:rPr>
+                <w:b/>
+                <w:bCs/>
+                <w:color w:val="159848" w:themeColor="accent2" w:themeShade="80"/>
+              </w:rPr>
+              <w:t>(Happy flow)</w:t>
+            </w:r>
+          </w:p>
           <w:p/>
         </w:tc>
       </w:tr>
@@ -10240,7 +10639,10 @@
           </w:tcPr>
           <w:p>
             <w:r>
-              <w:t>UC04</w:t>
+              <w:t>UC0</w:t>
+            </w:r>
+            <w:r>
+              <w:t>3</w:t>
             </w:r>
           </w:p>
         </w:tc>
@@ -10248,12 +10650,384 @@
           <w:tcPr>
             <w:tcW w:w="3906" w:type="dxa"/>
           </w:tcPr>
+          <w:p>
+            <w:pPr>
+              <w:rPr>
+                <w:lang w:val="en-US"/>
+              </w:rPr>
+            </w:pPr>
+            <w:r>
+              <w:rPr>
+                <w:b/>
+                <w:bCs/>
+                <w:lang w:val="en-US"/>
+              </w:rPr>
+              <w:t>User Id</w:t>
+            </w:r>
+            <w:r>
+              <w:rPr>
+                <w:lang w:val="en-US"/>
+              </w:rPr>
+              <w:t xml:space="preserve">: </w:t>
+            </w:r>
+            <w:r>
+              <w:rPr>
+                <w:lang w:val="en-US"/>
+              </w:rPr>
+              <w:t>“</w:t>
+            </w:r>
+            <w:r>
+              <w:rPr>
+                <w:lang w:val="en-US"/>
+              </w:rPr>
+              <w:t>1</w:t>
+            </w:r>
+            <w:r>
+              <w:rPr>
+                <w:lang w:val="en-US"/>
+              </w:rPr>
+              <w:t>”</w:t>
+            </w:r>
+          </w:p>
+          <w:p>
+            <w:pPr>
+              <w:rPr>
+                <w:lang w:val="en-US"/>
+              </w:rPr>
+            </w:pPr>
+            <w:r>
+              <w:rPr>
+                <w:b/>
+                <w:bCs/>
+                <w:lang w:val="en-US"/>
+              </w:rPr>
+              <w:t>Titel</w:t>
+            </w:r>
+            <w:r>
+              <w:rPr>
+                <w:lang w:val="en-US"/>
+              </w:rPr>
+              <w:t xml:space="preserve">: </w:t>
+            </w:r>
+            <w:r>
+              <w:rPr>
+                <w:lang w:val="en-US"/>
+              </w:rPr>
+              <w:t>“</w:t>
+            </w:r>
+            <w:r>
+              <w:rPr>
+                <w:lang w:val="en-US"/>
+              </w:rPr>
+              <w:t>My first game</w:t>
+            </w:r>
+            <w:r>
+              <w:rPr>
+                <w:lang w:val="en-US"/>
+              </w:rPr>
+              <w:t>”</w:t>
+            </w:r>
+          </w:p>
+          <w:p>
+            <w:pPr>
+              <w:rPr>
+                <w:lang w:val="en-US"/>
+              </w:rPr>
+            </w:pPr>
+            <w:r>
+              <w:rPr>
+                <w:b/>
+                <w:bCs/>
+                <w:lang w:val="en-US"/>
+              </w:rPr>
+              <w:t>Tags</w:t>
+            </w:r>
+            <w:r>
+              <w:rPr>
+                <w:lang w:val="en-US"/>
+              </w:rPr>
+              <w:t>: “Platformer, demo, 2024”</w:t>
+            </w:r>
+          </w:p>
+          <w:p>
+            <w:pPr>
+              <w:rPr>
+                <w:lang w:val="en-US"/>
+              </w:rPr>
+            </w:pPr>
+            <w:proofErr w:type="spellStart"/>
+            <w:r>
+              <w:rPr>
+                <w:b/>
+                <w:bCs/>
+                <w:lang w:val="en-US"/>
+              </w:rPr>
+              <w:t>Omschrijving</w:t>
+            </w:r>
+            <w:proofErr w:type="spellEnd"/>
+            <w:r>
+              <w:rPr>
+                <w:lang w:val="en-US"/>
+              </w:rPr>
+              <w:t xml:space="preserve">: </w:t>
+            </w:r>
+            <w:r>
+              <w:rPr>
+                <w:lang w:val="en-US"/>
+              </w:rPr>
+              <w:t>“</w:t>
+            </w:r>
+            <w:r>
+              <w:rPr>
+                <w:lang w:val="en-US"/>
+              </w:rPr>
+              <w:t xml:space="preserve">Welcome to </w:t>
+            </w:r>
+            <w:r>
+              <w:rPr>
+                <w:lang w:val="en-US"/>
+              </w:rPr>
+              <w:t>t</w:t>
+            </w:r>
+            <w:r>
+              <w:rPr>
+                <w:lang w:val="en-US"/>
+              </w:rPr>
+              <w:t xml:space="preserve">he world of </w:t>
+            </w:r>
+            <w:proofErr w:type="spellStart"/>
+            <w:r>
+              <w:rPr>
+                <w:lang w:val="en-US"/>
+              </w:rPr>
+              <w:t>A</w:t>
+            </w:r>
+            <w:r>
+              <w:rPr>
+                <w:lang w:val="en-US"/>
+              </w:rPr>
+              <w:t>xexus</w:t>
+            </w:r>
+            <w:proofErr w:type="spellEnd"/>
+            <w:r>
+              <w:rPr>
+                <w:lang w:val="en-US"/>
+              </w:rPr>
+              <w:t>, where adventure awaits!”</w:t>
+            </w:r>
+          </w:p>
+          <w:p>
+            <w:r>
+              <w:rPr>
+                <w:b/>
+                <w:bCs/>
+              </w:rPr>
+              <w:t xml:space="preserve">Categorie: </w:t>
+            </w:r>
+            <w:r>
+              <w:rPr>
+                <w:b/>
+                <w:bCs/>
+              </w:rPr>
+              <w:t>“</w:t>
+            </w:r>
+            <w:proofErr w:type="spellStart"/>
+            <w:r>
+              <w:t>Platformer</w:t>
+            </w:r>
+            <w:proofErr w:type="spellEnd"/>
+            <w:r>
+              <w:t>”</w:t>
+            </w:r>
+          </w:p>
+          <w:p>
+            <w:r>
+              <w:rPr>
+                <w:b/>
+                <w:bCs/>
+              </w:rPr>
+              <w:t xml:space="preserve">Afbeelding(en): </w:t>
+            </w:r>
+            <w:r>
+              <w:rPr>
+                <w:b/>
+                <w:bCs/>
+              </w:rPr>
+              <w:t>“</w:t>
+            </w:r>
+            <w:r>
+              <w:t>thumbnail.png, b</w:t>
+            </w:r>
+            <w:r>
+              <w:t>anner.png”</w:t>
+            </w:r>
+          </w:p>
+          <w:p>
+            <w:pPr>
+              <w:rPr>
+                <w:lang w:val="en-US"/>
+              </w:rPr>
+            </w:pPr>
+            <w:r>
+              <w:rPr>
+                <w:b/>
+                <w:bCs/>
+                <w:lang w:val="en-US"/>
+              </w:rPr>
+              <w:t>Concept</w:t>
+            </w:r>
+            <w:r>
+              <w:rPr>
+                <w:lang w:val="en-US"/>
+              </w:rPr>
+              <w:t>: “</w:t>
+            </w:r>
+            <w:r>
+              <w:rPr>
+                <w:lang w:val="en-US"/>
+              </w:rPr>
+              <w:t>False</w:t>
+            </w:r>
+            <w:r>
+              <w:rPr>
+                <w:lang w:val="en-US"/>
+              </w:rPr>
+              <w:t>”</w:t>
+            </w:r>
+          </w:p>
+          <w:p>
+            <w:pPr>
+              <w:rPr>
+                <w:b/>
+                <w:bCs/>
+                <w:lang w:val="en-US"/>
+              </w:rPr>
+            </w:pPr>
+            <w:r>
+              <w:rPr>
+                <w:b/>
+                <w:bCs/>
+                <w:lang w:val="en-US"/>
+              </w:rPr>
+              <w:t xml:space="preserve">Project </w:t>
+            </w:r>
+            <w:proofErr w:type="spellStart"/>
+            <w:r>
+              <w:rPr>
+                <w:b/>
+                <w:bCs/>
+                <w:lang w:val="en-US"/>
+              </w:rPr>
+              <w:t>bestand</w:t>
+            </w:r>
+            <w:proofErr w:type="spellEnd"/>
+            <w:r>
+              <w:rPr>
+                <w:b/>
+                <w:bCs/>
+                <w:lang w:val="en-US"/>
+              </w:rPr>
+              <w:t>: “</w:t>
+            </w:r>
+            <w:r>
+              <w:rPr>
+                <w:lang w:val="en-US"/>
+              </w:rPr>
+              <w:t>NextWorld.</w:t>
+            </w:r>
+            <w:r>
+              <w:rPr>
+                <w:lang w:val="en-US"/>
+              </w:rPr>
+              <w:t>zip</w:t>
+            </w:r>
+            <w:r>
+              <w:rPr>
+                <w:b/>
+                <w:bCs/>
+                <w:lang w:val="en-US"/>
+              </w:rPr>
+              <w:t>”</w:t>
+            </w:r>
+          </w:p>
+          <w:p>
+            <w:pPr>
+              <w:rPr>
+                <w:b/>
+                <w:bCs/>
+              </w:rPr>
+            </w:pPr>
+            <w:r>
+              <w:rPr>
+                <w:b/>
+                <w:bCs/>
+              </w:rPr>
+              <w:t xml:space="preserve">Als laatst </w:t>
+            </w:r>
+            <w:proofErr w:type="spellStart"/>
+            <w:r>
+              <w:rPr>
+                <w:b/>
+                <w:bCs/>
+              </w:rPr>
+              <w:t>geupdate</w:t>
+            </w:r>
+            <w:proofErr w:type="spellEnd"/>
+            <w:r>
+              <w:rPr>
+                <w:b/>
+                <w:bCs/>
+              </w:rPr>
+              <w:t>: “</w:t>
+            </w:r>
+            <w:r>
+              <w:t>2</w:t>
+            </w:r>
+            <w:r>
+              <w:t>8</w:t>
+            </w:r>
+            <w:r>
+              <w:t>-10-2024</w:t>
+            </w:r>
+            <w:r>
+              <w:rPr>
+                <w:b/>
+                <w:bCs/>
+              </w:rPr>
+              <w:t>”</w:t>
+            </w:r>
+          </w:p>
           <w:p/>
         </w:tc>
         <w:tc>
           <w:tcPr>
             <w:tcW w:w="2617" w:type="dxa"/>
           </w:tcPr>
+          <w:p>
+            <w:r>
+              <w:t>Game project “</w:t>
+            </w:r>
+            <w:r>
+              <w:t>My first game</w:t>
+            </w:r>
+            <w:r>
+              <w:t xml:space="preserve">” </w:t>
+            </w:r>
+            <w:r>
+              <w:t>bestaat al op de website. De</w:t>
+            </w:r>
+            <w:r>
+              <w:t xml:space="preserve"> </w:t>
+            </w:r>
+            <w:proofErr w:type="spellStart"/>
+            <w:r>
+              <w:t>developer</w:t>
+            </w:r>
+            <w:proofErr w:type="spellEnd"/>
+            <w:r>
+              <w:t xml:space="preserve"> krijgt een melding dat de titel moet worden veranderd</w:t>
+            </w:r>
+          </w:p>
           <w:p/>
         </w:tc>
       </w:tr>
@@ -10267,6 +11041,7 @@
           </w:tcPr>
           <w:p>
             <w:r>
+              <w:lastRenderedPageBreak/>
               <w:t>TC0</w:t>
             </w:r>
             <w:r>
@@ -10407,7 +11182,6 @@
           </w:tcPr>
           <w:p>
             <w:r>
-              <w:lastRenderedPageBreak/>
               <w:t>TC1</w:t>
             </w:r>
             <w:r>
@@ -12099,6 +12873,9 @@
             <w:pPr>
               <w:jc w:val="center"/>
             </w:pPr>
+            <w:r>
+              <w:t>x</w:t>
+            </w:r>
           </w:p>
         </w:tc>
         <w:tc>
@@ -12244,19 +13021,19 @@
             <w:pPr>
               <w:jc w:val="center"/>
             </w:pPr>
+          </w:p>
+        </w:tc>
+        <w:tc>
+          <w:tcPr>
+            <w:tcW w:w="725" w:type="dxa"/>
+          </w:tcPr>
+          <w:p>
+            <w:pPr>
+              <w:jc w:val="center"/>
+            </w:pPr>
             <w:r>
               <w:t>x</w:t>
             </w:r>
-          </w:p>
-        </w:tc>
-        <w:tc>
-          <w:tcPr>
-            <w:tcW w:w="725" w:type="dxa"/>
-          </w:tcPr>
-          <w:p>
-            <w:pPr>
-              <w:jc w:val="center"/>
-            </w:pPr>
           </w:p>
         </w:tc>
         <w:tc>
@@ -12501,11 +13278,7 @@
           </w:tcPr>
           <w:p>
             <w:r>
-              <w:rPr>
-                <w:b/>
-                <w:bCs/>
-              </w:rPr>
-              <w:t>FR-04</w:t>
+              <w:t>K-03.1</w:t>
             </w:r>
           </w:p>
         </w:tc>
@@ -12567,6 +13340,9 @@
             <w:pPr>
               <w:jc w:val="center"/>
             </w:pPr>
+            <w:r>
+              <w:t>x</w:t>
+            </w:r>
           </w:p>
         </w:tc>
         <w:tc>
@@ -12577,9 +13353,6 @@
             <w:pPr>
               <w:jc w:val="center"/>
             </w:pPr>
-            <w:r>
-              <w:t>x</w:t>
-            </w:r>
           </w:p>
         </w:tc>
         <w:tc>
@@ -12590,9 +13363,6 @@
             <w:pPr>
               <w:jc w:val="center"/>
             </w:pPr>
-            <w:r>
-              <w:t>x</w:t>
-            </w:r>
           </w:p>
         </w:tc>
         <w:tc>
@@ -12666,7 +13436,7 @@
           </w:tcPr>
           <w:p>
             <w:r>
-              <w:t>B-04.1</w:t>
+              <w:t>K-03.2</w:t>
             </w:r>
           </w:p>
         </w:tc>
@@ -12728,6 +13498,9 @@
             <w:pPr>
               <w:jc w:val="center"/>
             </w:pPr>
+            <w:r>
+              <w:t>x</w:t>
+            </w:r>
           </w:p>
         </w:tc>
         <w:tc>
@@ -12738,9 +13511,6 @@
             <w:pPr>
               <w:jc w:val="center"/>
             </w:pPr>
-            <w:r>
-              <w:t>x</w:t>
-            </w:r>
           </w:p>
         </w:tc>
         <w:tc>
@@ -12823,14 +13593,12 @@
             <w:tcW w:w="872" w:type="dxa"/>
           </w:tcPr>
           <w:p>
-            <w:pPr>
-              <w:rPr>
-                <w:b/>
-                <w:bCs/>
-              </w:rPr>
-            </w:pPr>
-            <w:r>
-              <w:t>B-04.2</w:t>
+            <w:r>
+              <w:rPr>
+                <w:b/>
+                <w:bCs/>
+              </w:rPr>
+              <w:t>FR-04</w:t>
             </w:r>
           </w:p>
         </w:tc>
@@ -12912,9 +13680,6 @@
             <w:pPr>
               <w:jc w:val="center"/>
             </w:pPr>
-            <w:r>
-              <w:t>x</w:t>
-            </w:r>
           </w:p>
         </w:tc>
         <w:tc>
@@ -12988,11 +13753,7 @@
           </w:tcPr>
           <w:p>
             <w:r>
-              <w:rPr>
-                <w:b/>
-                <w:bCs/>
-              </w:rPr>
-              <w:t>FR-05</w:t>
+              <w:t>B-04.1</w:t>
             </w:r>
           </w:p>
         </w:tc>
@@ -13084,9 +13845,6 @@
             <w:pPr>
               <w:jc w:val="center"/>
             </w:pPr>
-            <w:r>
-              <w:t>x</w:t>
-            </w:r>
           </w:p>
         </w:tc>
         <w:tc>
@@ -13097,9 +13855,6 @@
             <w:pPr>
               <w:jc w:val="center"/>
             </w:pPr>
-            <w:r>
-              <w:t>x</w:t>
-            </w:r>
           </w:p>
         </w:tc>
         <w:tc>
@@ -13152,8 +13907,14 @@
             <w:tcW w:w="872" w:type="dxa"/>
           </w:tcPr>
           <w:p>
-            <w:r>
-              <w:t>B-05.1</w:t>
+            <w:pPr>
+              <w:rPr>
+                <w:b/>
+                <w:bCs/>
+              </w:rPr>
+            </w:pPr>
+            <w:r>
+              <w:t>B-04.2</w:t>
             </w:r>
           </w:p>
         </w:tc>
@@ -13245,9 +14006,6 @@
             <w:pPr>
               <w:jc w:val="center"/>
             </w:pPr>
-            <w:r>
-              <w:t>x</w:t>
-            </w:r>
           </w:p>
         </w:tc>
         <w:tc>
@@ -13311,7 +14069,11 @@
           </w:tcPr>
           <w:p>
             <w:r>
-              <w:t>B-05.2</w:t>
+              <w:rPr>
+                <w:b/>
+                <w:bCs/>
+              </w:rPr>
+              <w:t>FR-05</w:t>
             </w:r>
           </w:p>
         </w:tc>
@@ -13403,9 +14165,6 @@
             <w:pPr>
               <w:jc w:val="center"/>
             </w:pPr>
-            <w:r>
-              <w:t>x</w:t>
-            </w:r>
           </w:p>
         </w:tc>
         <w:tc>
@@ -13469,7 +14228,7 @@
           </w:tcPr>
           <w:p>
             <w:r>
-              <w:t>B-05.3</w:t>
+              <w:t>B-05.1</w:t>
             </w:r>
           </w:p>
         </w:tc>
@@ -13571,9 +14330,6 @@
             <w:pPr>
               <w:jc w:val="center"/>
             </w:pPr>
-            <w:r>
-              <w:t>x</w:t>
-            </w:r>
           </w:p>
         </w:tc>
         <w:tc>
@@ -13627,7 +14383,7 @@
           </w:tcPr>
           <w:p>
             <w:r>
-              <w:t>B-05.4</w:t>
+              <w:t>B-05.2</w:t>
             </w:r>
           </w:p>
         </w:tc>
@@ -13782,7 +14538,7 @@
           </w:tcPr>
           <w:p>
             <w:r>
-              <w:t>K-05.1</w:t>
+              <w:t>B-05.3</w:t>
             </w:r>
           </w:p>
         </w:tc>
@@ -13936,14 +14692,8 @@
             <w:tcW w:w="872" w:type="dxa"/>
           </w:tcPr>
           <w:p>
-            <w:pPr>
-              <w:rPr>
-                <w:b/>
-                <w:bCs/>
-              </w:rPr>
-            </w:pPr>
-            <w:r>
-              <w:t>K-05.2</w:t>
+            <w:r>
+              <w:t>B-05.4</w:t>
             </w:r>
           </w:p>
         </w:tc>
@@ -14098,11 +14848,7 @@
           </w:tcPr>
           <w:p>
             <w:r>
-              <w:rPr>
-                <w:b/>
-                <w:bCs/>
-              </w:rPr>
-              <w:t>FR-06</w:t>
+              <w:t>K-05.1</w:t>
             </w:r>
           </w:p>
         </w:tc>
@@ -14214,9 +14960,6 @@
             <w:pPr>
               <w:jc w:val="center"/>
             </w:pPr>
-            <w:r>
-              <w:t>x</w:t>
-            </w:r>
           </w:p>
         </w:tc>
         <w:tc>
@@ -14227,9 +14970,6 @@
             <w:pPr>
               <w:jc w:val="center"/>
             </w:pPr>
-            <w:r>
-              <w:t>x</w:t>
-            </w:r>
           </w:p>
         </w:tc>
         <w:tc>
@@ -14240,9 +14980,6 @@
             <w:pPr>
               <w:jc w:val="center"/>
             </w:pPr>
-            <w:r>
-              <w:t>x</w:t>
-            </w:r>
           </w:p>
         </w:tc>
         <w:tc>
@@ -14265,8 +15002,14 @@
             <w:tcW w:w="872" w:type="dxa"/>
           </w:tcPr>
           <w:p>
-            <w:r>
-              <w:t>B-06.1</w:t>
+            <w:pPr>
+              <w:rPr>
+                <w:b/>
+                <w:bCs/>
+              </w:rPr>
+            </w:pPr>
+            <w:r>
+              <w:t>K-05.2</w:t>
             </w:r>
           </w:p>
         </w:tc>
@@ -14421,7 +15164,11 @@
           </w:tcPr>
           <w:p>
             <w:r>
-              <w:t>B-06.2</w:t>
+              <w:rPr>
+                <w:b/>
+                <w:bCs/>
+              </w:rPr>
+              <w:t>FR-06</w:t>
             </w:r>
           </w:p>
         </w:tc>
@@ -14533,9 +15280,6 @@
             <w:pPr>
               <w:jc w:val="center"/>
             </w:pPr>
-            <w:r>
-              <w:t>x</w:t>
-            </w:r>
           </w:p>
         </w:tc>
         <w:tc>
@@ -14579,7 +15323,7 @@
           </w:tcPr>
           <w:p>
             <w:r>
-              <w:t>B-06.3</w:t>
+              <w:t>B-06.1</w:t>
             </w:r>
           </w:p>
         </w:tc>
@@ -14701,9 +15445,6 @@
             <w:pPr>
               <w:jc w:val="center"/>
             </w:pPr>
-            <w:r>
-              <w:t>x</w:t>
-            </w:r>
           </w:p>
         </w:tc>
         <w:tc>
@@ -14714,9 +15455,6 @@
             <w:pPr>
               <w:jc w:val="center"/>
             </w:pPr>
-            <w:r>
-              <w:t>x</w:t>
-            </w:r>
           </w:p>
         </w:tc>
         <w:tc>
@@ -14740,7 +15478,7 @@
           </w:tcPr>
           <w:p>
             <w:r>
-              <w:t>B-06.4</w:t>
+              <w:t>B-06.2</w:t>
             </w:r>
           </w:p>
         </w:tc>
@@ -14872,9 +15610,6 @@
             <w:pPr>
               <w:jc w:val="center"/>
             </w:pPr>
-            <w:r>
-              <w:t>x</w:t>
-            </w:r>
           </w:p>
         </w:tc>
         <w:tc>
@@ -14897,14 +15632,8 @@
             <w:tcW w:w="872" w:type="dxa"/>
           </w:tcPr>
           <w:p>
-            <w:pPr>
-              <w:rPr>
-                <w:b/>
-                <w:bCs/>
-              </w:rPr>
-            </w:pPr>
-            <w:r>
-              <w:t>K-06.1</w:t>
+            <w:r>
+              <w:t>B-06.3</w:t>
             </w:r>
           </w:p>
         </w:tc>
@@ -15059,11 +15788,7 @@
           </w:tcPr>
           <w:p>
             <w:r>
-              <w:rPr>
-                <w:b/>
-                <w:bCs/>
-              </w:rPr>
-              <w:t>FR-07</w:t>
+              <w:t>B-06.4</w:t>
             </w:r>
           </w:p>
         </w:tc>
@@ -15205,9 +15930,6 @@
             <w:pPr>
               <w:jc w:val="center"/>
             </w:pPr>
-            <w:r>
-              <w:t>x</w:t>
-            </w:r>
           </w:p>
         </w:tc>
       </w:tr>
@@ -15220,6 +15942,326 @@
             <w:tcW w:w="872" w:type="dxa"/>
           </w:tcPr>
           <w:p>
+            <w:pPr>
+              <w:rPr>
+                <w:b/>
+                <w:bCs/>
+              </w:rPr>
+            </w:pPr>
+            <w:r>
+              <w:t>K-06.1</w:t>
+            </w:r>
+          </w:p>
+        </w:tc>
+        <w:tc>
+          <w:tcPr>
+            <w:tcW w:w="709" w:type="dxa"/>
+          </w:tcPr>
+          <w:p>
+            <w:pPr>
+              <w:jc w:val="center"/>
+            </w:pPr>
+          </w:p>
+        </w:tc>
+        <w:tc>
+          <w:tcPr>
+            <w:tcW w:w="723" w:type="dxa"/>
+          </w:tcPr>
+          <w:p>
+            <w:pPr>
+              <w:jc w:val="center"/>
+            </w:pPr>
+          </w:p>
+        </w:tc>
+        <w:tc>
+          <w:tcPr>
+            <w:tcW w:w="724" w:type="dxa"/>
+          </w:tcPr>
+          <w:p>
+            <w:pPr>
+              <w:jc w:val="center"/>
+            </w:pPr>
+          </w:p>
+        </w:tc>
+        <w:tc>
+          <w:tcPr>
+            <w:tcW w:w="725" w:type="dxa"/>
+          </w:tcPr>
+          <w:p>
+            <w:pPr>
+              <w:jc w:val="center"/>
+            </w:pPr>
+          </w:p>
+        </w:tc>
+        <w:tc>
+          <w:tcPr>
+            <w:tcW w:w="725" w:type="dxa"/>
+          </w:tcPr>
+          <w:p>
+            <w:pPr>
+              <w:jc w:val="center"/>
+            </w:pPr>
+          </w:p>
+        </w:tc>
+        <w:tc>
+          <w:tcPr>
+            <w:tcW w:w="725" w:type="dxa"/>
+          </w:tcPr>
+          <w:p>
+            <w:pPr>
+              <w:jc w:val="center"/>
+            </w:pPr>
+          </w:p>
+        </w:tc>
+        <w:tc>
+          <w:tcPr>
+            <w:tcW w:w="725" w:type="dxa"/>
+          </w:tcPr>
+          <w:p>
+            <w:pPr>
+              <w:jc w:val="center"/>
+            </w:pPr>
+          </w:p>
+        </w:tc>
+        <w:tc>
+          <w:tcPr>
+            <w:tcW w:w="725" w:type="dxa"/>
+          </w:tcPr>
+          <w:p>
+            <w:pPr>
+              <w:jc w:val="center"/>
+            </w:pPr>
+          </w:p>
+        </w:tc>
+        <w:tc>
+          <w:tcPr>
+            <w:tcW w:w="725" w:type="dxa"/>
+          </w:tcPr>
+          <w:p>
+            <w:pPr>
+              <w:jc w:val="center"/>
+            </w:pPr>
+          </w:p>
+        </w:tc>
+        <w:tc>
+          <w:tcPr>
+            <w:tcW w:w="718" w:type="dxa"/>
+          </w:tcPr>
+          <w:p>
+            <w:pPr>
+              <w:jc w:val="center"/>
+            </w:pPr>
+          </w:p>
+        </w:tc>
+        <w:tc>
+          <w:tcPr>
+            <w:tcW w:w="718" w:type="dxa"/>
+          </w:tcPr>
+          <w:p>
+            <w:pPr>
+              <w:jc w:val="center"/>
+            </w:pPr>
+          </w:p>
+        </w:tc>
+        <w:tc>
+          <w:tcPr>
+            <w:tcW w:w="718" w:type="dxa"/>
+          </w:tcPr>
+          <w:p>
+            <w:pPr>
+              <w:jc w:val="center"/>
+            </w:pPr>
+          </w:p>
+        </w:tc>
+        <w:tc>
+          <w:tcPr>
+            <w:tcW w:w="718" w:type="dxa"/>
+          </w:tcPr>
+          <w:p>
+            <w:pPr>
+              <w:jc w:val="center"/>
+            </w:pPr>
+          </w:p>
+        </w:tc>
+        <w:tc>
+          <w:tcPr>
+            <w:tcW w:w="718" w:type="dxa"/>
+          </w:tcPr>
+          <w:p>
+            <w:pPr>
+              <w:jc w:val="center"/>
+            </w:pPr>
+          </w:p>
+        </w:tc>
+      </w:tr>
+      <w:tr>
+        <w:trPr>
+          <w:trHeight w:val="379"/>
+        </w:trPr>
+        <w:tc>
+          <w:tcPr>
+            <w:tcW w:w="872" w:type="dxa"/>
+          </w:tcPr>
+          <w:p>
+            <w:r>
+              <w:rPr>
+                <w:b/>
+                <w:bCs/>
+              </w:rPr>
+              <w:t>FR-07</w:t>
+            </w:r>
+          </w:p>
+        </w:tc>
+        <w:tc>
+          <w:tcPr>
+            <w:tcW w:w="709" w:type="dxa"/>
+          </w:tcPr>
+          <w:p>
+            <w:pPr>
+              <w:jc w:val="center"/>
+            </w:pPr>
+          </w:p>
+        </w:tc>
+        <w:tc>
+          <w:tcPr>
+            <w:tcW w:w="723" w:type="dxa"/>
+          </w:tcPr>
+          <w:p>
+            <w:pPr>
+              <w:jc w:val="center"/>
+            </w:pPr>
+          </w:p>
+        </w:tc>
+        <w:tc>
+          <w:tcPr>
+            <w:tcW w:w="724" w:type="dxa"/>
+          </w:tcPr>
+          <w:p>
+            <w:pPr>
+              <w:jc w:val="center"/>
+            </w:pPr>
+          </w:p>
+        </w:tc>
+        <w:tc>
+          <w:tcPr>
+            <w:tcW w:w="725" w:type="dxa"/>
+          </w:tcPr>
+          <w:p>
+            <w:pPr>
+              <w:jc w:val="center"/>
+            </w:pPr>
+          </w:p>
+        </w:tc>
+        <w:tc>
+          <w:tcPr>
+            <w:tcW w:w="725" w:type="dxa"/>
+          </w:tcPr>
+          <w:p>
+            <w:pPr>
+              <w:jc w:val="center"/>
+            </w:pPr>
+          </w:p>
+        </w:tc>
+        <w:tc>
+          <w:tcPr>
+            <w:tcW w:w="725" w:type="dxa"/>
+          </w:tcPr>
+          <w:p>
+            <w:pPr>
+              <w:jc w:val="center"/>
+            </w:pPr>
+          </w:p>
+        </w:tc>
+        <w:tc>
+          <w:tcPr>
+            <w:tcW w:w="725" w:type="dxa"/>
+          </w:tcPr>
+          <w:p>
+            <w:pPr>
+              <w:jc w:val="center"/>
+            </w:pPr>
+          </w:p>
+        </w:tc>
+        <w:tc>
+          <w:tcPr>
+            <w:tcW w:w="725" w:type="dxa"/>
+          </w:tcPr>
+          <w:p>
+            <w:pPr>
+              <w:jc w:val="center"/>
+            </w:pPr>
+          </w:p>
+        </w:tc>
+        <w:tc>
+          <w:tcPr>
+            <w:tcW w:w="725" w:type="dxa"/>
+          </w:tcPr>
+          <w:p>
+            <w:pPr>
+              <w:jc w:val="center"/>
+            </w:pPr>
+          </w:p>
+        </w:tc>
+        <w:tc>
+          <w:tcPr>
+            <w:tcW w:w="718" w:type="dxa"/>
+          </w:tcPr>
+          <w:p>
+            <w:pPr>
+              <w:jc w:val="center"/>
+            </w:pPr>
+          </w:p>
+        </w:tc>
+        <w:tc>
+          <w:tcPr>
+            <w:tcW w:w="718" w:type="dxa"/>
+          </w:tcPr>
+          <w:p>
+            <w:pPr>
+              <w:jc w:val="center"/>
+            </w:pPr>
+          </w:p>
+        </w:tc>
+        <w:tc>
+          <w:tcPr>
+            <w:tcW w:w="718" w:type="dxa"/>
+          </w:tcPr>
+          <w:p>
+            <w:pPr>
+              <w:jc w:val="center"/>
+            </w:pPr>
+          </w:p>
+        </w:tc>
+        <w:tc>
+          <w:tcPr>
+            <w:tcW w:w="718" w:type="dxa"/>
+          </w:tcPr>
+          <w:p>
+            <w:pPr>
+              <w:jc w:val="center"/>
+            </w:pPr>
+          </w:p>
+        </w:tc>
+        <w:tc>
+          <w:tcPr>
+            <w:tcW w:w="718" w:type="dxa"/>
+          </w:tcPr>
+          <w:p>
+            <w:pPr>
+              <w:jc w:val="center"/>
+            </w:pPr>
+          </w:p>
+        </w:tc>
+      </w:tr>
+      <w:tr>
+        <w:trPr>
+          <w:trHeight w:val="379"/>
+        </w:trPr>
+        <w:tc>
+          <w:tcPr>
+            <w:tcW w:w="872" w:type="dxa"/>
+          </w:tcPr>
+          <w:p>
             <w:r>
               <w:t>B-07.1</w:t>
             </w:r>
@@ -15363,9 +16405,6 @@
             <w:pPr>
               <w:jc w:val="center"/>
             </w:pPr>
-            <w:r>
-              <w:t>x</w:t>
-            </w:r>
           </w:p>
         </w:tc>
       </w:tr>

</xml_diff>

<commit_message>
Project Service Unittests added
</commit_message>
<xml_diff>
--- a/Analyse Aiges.docx
+++ b/Analyse Aiges.docx
@@ -47,43 +47,7 @@
           <w:sz w:val="28"/>
           <w:szCs w:val="28"/>
         </w:rPr>
-        <w:t xml:space="preserve">(Amateur </w:t>
-      </w:r>
-      <w:proofErr w:type="spellStart"/>
-      <w:r>
-        <w:rPr>
-          <w:color w:val="00635D" w:themeColor="accent1" w:themeShade="80"/>
-          <w:sz w:val="28"/>
-          <w:szCs w:val="28"/>
-        </w:rPr>
-        <w:t>Indie</w:t>
-      </w:r>
-      <w:proofErr w:type="spellEnd"/>
-      <w:r>
-        <w:rPr>
-          <w:color w:val="00635D" w:themeColor="accent1" w:themeShade="80"/>
-          <w:sz w:val="28"/>
-          <w:szCs w:val="28"/>
-        </w:rPr>
-        <w:t xml:space="preserve"> </w:t>
-      </w:r>
-      <w:proofErr w:type="spellStart"/>
-      <w:r>
-        <w:rPr>
-          <w:color w:val="00635D" w:themeColor="accent1" w:themeShade="80"/>
-          <w:sz w:val="28"/>
-          <w:szCs w:val="28"/>
-        </w:rPr>
-        <w:t>gaming</w:t>
-      </w:r>
-      <w:proofErr w:type="spellEnd"/>
-      <w:r>
-        <w:rPr>
-          <w:color w:val="00635D" w:themeColor="accent1" w:themeShade="80"/>
-          <w:sz w:val="28"/>
-          <w:szCs w:val="28"/>
-        </w:rPr>
-        <w:t xml:space="preserve"> expo site)</w:t>
+        <w:t>(Amateur Indie gaming expo site)</w:t>
       </w:r>
     </w:p>
     <w:p/>
@@ -164,7 +128,7 @@
         <w:t xml:space="preserve"> 0.</w:t>
       </w:r>
       <w:r>
-        <w:t>4</w:t>
+        <w:t>5</w:t>
       </w:r>
     </w:p>
     <w:p/>
@@ -1932,13 +1896,8 @@
       <w:r>
         <w:t xml:space="preserve"> voor het </w:t>
       </w:r>
-      <w:proofErr w:type="spellStart"/>
-      <w:r>
-        <w:t>Aiges</w:t>
-      </w:r>
-      <w:proofErr w:type="spellEnd"/>
-      <w:r>
-        <w:t xml:space="preserve"> </w:t>
+      <w:r>
+        <w:t xml:space="preserve">Aiges </w:t>
       </w:r>
       <w:r>
         <w:t>project</w:t>
@@ -1948,29 +1907,8 @@
       </w:r>
     </w:p>
     <w:p>
-      <w:proofErr w:type="spellStart"/>
-      <w:r>
-        <w:t>Aiges</w:t>
-      </w:r>
-      <w:proofErr w:type="spellEnd"/>
-      <w:r>
-        <w:t xml:space="preserve"> (Amateur </w:t>
-      </w:r>
-      <w:proofErr w:type="spellStart"/>
-      <w:r>
-        <w:t>Indie</w:t>
-      </w:r>
-      <w:proofErr w:type="spellEnd"/>
-      <w:r>
-        <w:t xml:space="preserve"> </w:t>
-      </w:r>
-      <w:proofErr w:type="spellStart"/>
-      <w:r>
-        <w:t>gaming</w:t>
-      </w:r>
-      <w:proofErr w:type="spellEnd"/>
-      <w:r>
-        <w:t xml:space="preserve"> expo site) is een website waarbij game ontwikkelaars hun eigen projecten kunnen tonen</w:t>
+      <w:r>
+        <w:t>Aiges (Amateur Indie gaming expo site) is een website waarbij game ontwikkelaars hun eigen projecten kunnen tonen</w:t>
       </w:r>
       <w:r>
         <w:t xml:space="preserve"> op het internet</w:t>
@@ -2018,33 +1956,11 @@
         <w:t xml:space="preserve"> worden in </w:t>
       </w:r>
       <w:hyperlink r:id="rId8" w:history="1">
-        <w:proofErr w:type="spellStart"/>
         <w:r>
           <w:rPr>
             <w:rStyle w:val="Hyperlink"/>
           </w:rPr>
-          <w:t>FreeGilio</w:t>
-        </w:r>
-        <w:proofErr w:type="spellEnd"/>
-        <w:r>
-          <w:rPr>
-            <w:rStyle w:val="Hyperlink"/>
-          </w:rPr>
-          <w:t>/</w:t>
-        </w:r>
-        <w:proofErr w:type="spellStart"/>
-        <w:r>
-          <w:rPr>
-            <w:rStyle w:val="Hyperlink"/>
-          </w:rPr>
-          <w:t>AigesProject</w:t>
-        </w:r>
-        <w:proofErr w:type="spellEnd"/>
-        <w:r>
-          <w:rPr>
-            <w:rStyle w:val="Hyperlink"/>
-          </w:rPr>
-          <w:t xml:space="preserve"> (github.com)</w:t>
+          <w:t>FreeGilio/AigesProject (github.com)</w:t>
         </w:r>
       </w:hyperlink>
       <w:r>
@@ -2076,6 +1992,36 @@
       </w:r>
       <w:r>
         <w:t>.</w:t>
+      </w:r>
+    </w:p>
+    <w:p/>
+    <w:p>
+      <w:r>
+        <w:rPr>
+          <w:b/>
+          <w:bCs/>
+        </w:rPr>
+        <w:t>Versie 0.</w:t>
+      </w:r>
+      <w:r>
+        <w:rPr>
+          <w:b/>
+          <w:bCs/>
+        </w:rPr>
+        <w:t>5</w:t>
+      </w:r>
+      <w:r>
+        <w:rPr>
+          <w:b/>
+          <w:bCs/>
+        </w:rPr>
+        <w:t>:</w:t>
+      </w:r>
+      <w:r>
+        <w:t xml:space="preserve"> </w:t>
+      </w:r>
+      <w:r>
+        <w:t>Testplan testcases</w:t>
       </w:r>
     </w:p>
     <w:p/>
@@ -2088,23 +2034,7 @@
         <w:t>Versie 0.4:</w:t>
       </w:r>
       <w:r>
-        <w:t xml:space="preserve"> </w:t>
-      </w:r>
-      <w:proofErr w:type="spellStart"/>
-      <w:r>
-        <w:t>Use</w:t>
-      </w:r>
-      <w:proofErr w:type="spellEnd"/>
-      <w:r>
-        <w:t xml:space="preserve"> case diagrammen aangepast + </w:t>
-      </w:r>
-      <w:proofErr w:type="spellStart"/>
-      <w:r>
-        <w:t>Use</w:t>
-      </w:r>
-      <w:proofErr w:type="spellEnd"/>
-      <w:r>
-        <w:t xml:space="preserve"> case beschrijvin</w:t>
+        <w:t xml:space="preserve"> Use case diagrammen aangepast + Use case beschrijvin</w:t>
       </w:r>
       <w:r>
         <w:t>g + Testplan testcases</w:t>
@@ -2127,15 +2057,7 @@
         <w:t xml:space="preserve"> </w:t>
       </w:r>
       <w:r>
-        <w:t xml:space="preserve">Specificaties uitgebreid + Conceptueel model aangepast + Context Diagram gemaakt + </w:t>
-      </w:r>
-      <w:proofErr w:type="spellStart"/>
-      <w:r>
-        <w:t>Use</w:t>
-      </w:r>
-      <w:proofErr w:type="spellEnd"/>
-      <w:r>
-        <w:t xml:space="preserve"> case diagrammen gemaakt.</w:t>
+        <w:t>Specificaties uitgebreid + Conceptueel model aangepast + Context Diagram gemaakt + Use case diagrammen gemaakt.</w:t>
       </w:r>
     </w:p>
     <w:p/>
@@ -2458,15 +2380,7 @@
         </w:numPr>
       </w:pPr>
       <w:r>
-        <w:t xml:space="preserve">B-03.2: Er kan geen project worden aangepast als de </w:t>
-      </w:r>
-      <w:proofErr w:type="spellStart"/>
-      <w:r>
-        <w:t>developer</w:t>
-      </w:r>
-      <w:proofErr w:type="spellEnd"/>
-      <w:r>
-        <w:t xml:space="preserve"> geen projecten heeft</w:t>
+        <w:t>B-03.2: Er kan geen project worden aangepast als de developer geen projecten heeft</w:t>
       </w:r>
     </w:p>
     <w:p>
@@ -2536,11 +2450,9 @@
       <w:r>
         <w:t xml:space="preserve">B-04.1: De </w:t>
       </w:r>
-      <w:proofErr w:type="spellStart"/>
       <w:r>
         <w:t>developer</w:t>
       </w:r>
-      <w:proofErr w:type="spellEnd"/>
       <w:r>
         <w:t xml:space="preserve"> kan alleen zijn/haar eigen game projecten verwijderen</w:t>
       </w:r>
@@ -2562,11 +2474,9 @@
       <w:r>
         <w:t xml:space="preserve">De </w:t>
       </w:r>
-      <w:proofErr w:type="spellStart"/>
       <w:r>
         <w:t>developer</w:t>
       </w:r>
-      <w:proofErr w:type="spellEnd"/>
       <w:r>
         <w:t xml:space="preserve"> krijgt een </w:t>
       </w:r>
@@ -2606,11 +2516,9 @@
       <w:r>
         <w:t xml:space="preserve">B-05.1: Een </w:t>
       </w:r>
-      <w:proofErr w:type="spellStart"/>
       <w:r>
         <w:t>developer</w:t>
       </w:r>
-      <w:proofErr w:type="spellEnd"/>
       <w:r>
         <w:t xml:space="preserve"> kan één project alleen maar één like geven</w:t>
       </w:r>
@@ -3205,11 +3113,9 @@
       <w:r>
         <w:t xml:space="preserve">.1: De </w:t>
       </w:r>
-      <w:proofErr w:type="spellStart"/>
       <w:r>
         <w:t>developer</w:t>
       </w:r>
-      <w:proofErr w:type="spellEnd"/>
       <w:r>
         <w:t xml:space="preserve"> moet een reden geven waarom er gerapporteerd wordt</w:t>
       </w:r>
@@ -3314,37 +3220,22 @@
         <w:pStyle w:val="Kop1"/>
       </w:pPr>
       <w:bookmarkStart w:id="6" w:name="_Toc179789474"/>
-      <w:proofErr w:type="spellStart"/>
       <w:r>
         <w:lastRenderedPageBreak/>
-        <w:t>Use</w:t>
-      </w:r>
-      <w:proofErr w:type="spellEnd"/>
-      <w:r>
-        <w:t xml:space="preserve"> cases</w:t>
+        <w:t>Use cases</w:t>
       </w:r>
       <w:bookmarkEnd w:id="6"/>
     </w:p>
     <w:p>
       <w:r>
-        <w:t xml:space="preserve">Hier komen alle </w:t>
-      </w:r>
-      <w:proofErr w:type="spellStart"/>
-      <w:r>
-        <w:t>use</w:t>
-      </w:r>
-      <w:proofErr w:type="spellEnd"/>
+        <w:t>Hier komen alle use</w:t>
+      </w:r>
       <w:r>
         <w:t>-</w:t>
       </w:r>
       <w:r>
-        <w:t xml:space="preserve">case beschrijvingen en de </w:t>
-      </w:r>
-      <w:proofErr w:type="spellStart"/>
-      <w:r>
-        <w:t>use</w:t>
-      </w:r>
-      <w:proofErr w:type="spellEnd"/>
+        <w:t>case beschrijvingen en de use</w:t>
+      </w:r>
       <w:r>
         <w:t>-</w:t>
       </w:r>
@@ -3354,13 +3245,8 @@
       <w:r>
         <w:t xml:space="preserve"> voor </w:t>
       </w:r>
-      <w:proofErr w:type="spellStart"/>
-      <w:r>
-        <w:t>Aiges</w:t>
-      </w:r>
-      <w:proofErr w:type="spellEnd"/>
-      <w:r>
-        <w:t xml:space="preserve"> </w:t>
+      <w:r>
+        <w:t xml:space="preserve">Aiges </w:t>
       </w:r>
       <w:r>
         <w:t>in te staan.</w:t>
@@ -3370,15 +3256,7 @@
     <w:p/>
     <w:p>
       <w:r>
-        <w:t xml:space="preserve">De </w:t>
-      </w:r>
-      <w:proofErr w:type="spellStart"/>
-      <w:r>
-        <w:t>use</w:t>
-      </w:r>
-      <w:proofErr w:type="spellEnd"/>
-      <w:r>
-        <w:t xml:space="preserve"> case diagram bevat</w:t>
+        <w:t>De use case diagram bevat</w:t>
       </w:r>
       <w:r>
         <w:t xml:space="preserve"> twee rollen: Administratie en Developer. Alleen de Administratie heeft toegang om evenementen te maken, bewerken en verwijderen</w:t>
@@ -3501,14 +3379,9 @@
         <w:jc w:val="center"/>
       </w:pPr>
       <w:bookmarkStart w:id="7" w:name="_Toc179789477"/>
-      <w:proofErr w:type="spellStart"/>
       <w:r>
         <w:lastRenderedPageBreak/>
-        <w:t>Use</w:t>
-      </w:r>
-      <w:proofErr w:type="spellEnd"/>
-      <w:r>
-        <w:t xml:space="preserve">-case </w:t>
+        <w:t xml:space="preserve">Use-case </w:t>
       </w:r>
       <w:r>
         <w:t>beschrijvingen</w:t>
@@ -3538,21 +3411,12 @@
                 <w:bCs/>
               </w:rPr>
             </w:pPr>
-            <w:proofErr w:type="spellStart"/>
-            <w:r>
-              <w:rPr>
-                <w:b/>
-                <w:bCs/>
-              </w:rPr>
-              <w:t>Use</w:t>
-            </w:r>
-            <w:proofErr w:type="spellEnd"/>
-            <w:r>
-              <w:rPr>
-                <w:b/>
-                <w:bCs/>
-              </w:rPr>
-              <w:t xml:space="preserve"> Case</w:t>
+            <w:r>
+              <w:rPr>
+                <w:b/>
+                <w:bCs/>
+              </w:rPr>
+              <w:t>Use Case</w:t>
             </w:r>
           </w:p>
         </w:tc>
@@ -3722,23 +3586,7 @@
               </w:numPr>
             </w:pPr>
             <w:r>
-              <w:t>De actor klikt op de “</w:t>
-            </w:r>
-            <w:proofErr w:type="spellStart"/>
-            <w:r>
-              <w:t>Projects</w:t>
-            </w:r>
-            <w:proofErr w:type="spellEnd"/>
-            <w:r>
-              <w:t xml:space="preserve">” </w:t>
-            </w:r>
-            <w:proofErr w:type="spellStart"/>
-            <w:r>
-              <w:t>sub-menu</w:t>
-            </w:r>
-            <w:proofErr w:type="spellEnd"/>
-            <w:r>
-              <w:t xml:space="preserve"> in de navigatiebalk</w:t>
+              <w:t>De actor klikt op de “Projects” sub-menu in de navigatiebalk</w:t>
             </w:r>
           </w:p>
           <w:p>
@@ -3750,15 +3598,7 @@
               </w:numPr>
             </w:pPr>
             <w:r>
-              <w:t>Het systeem brengt de actor naar de “</w:t>
-            </w:r>
-            <w:proofErr w:type="spellStart"/>
-            <w:r>
-              <w:t>Projects</w:t>
-            </w:r>
-            <w:proofErr w:type="spellEnd"/>
-            <w:r>
-              <w:t>” pagina</w:t>
+              <w:t>Het systeem brengt de actor naar de “Projects” pagina</w:t>
             </w:r>
           </w:p>
           <w:p>
@@ -3893,21 +3733,12 @@
                 <w:bCs/>
               </w:rPr>
             </w:pPr>
-            <w:proofErr w:type="spellStart"/>
-            <w:r>
-              <w:rPr>
-                <w:b/>
-                <w:bCs/>
-              </w:rPr>
-              <w:t>Use</w:t>
-            </w:r>
-            <w:proofErr w:type="spellEnd"/>
-            <w:r>
-              <w:rPr>
-                <w:b/>
-                <w:bCs/>
-              </w:rPr>
-              <w:t xml:space="preserve"> case</w:t>
+            <w:r>
+              <w:rPr>
+                <w:b/>
+                <w:bCs/>
+              </w:rPr>
+              <w:t>Use case</w:t>
             </w:r>
           </w:p>
         </w:tc>
@@ -4044,15 +3875,7 @@
               <w:t>het</w:t>
             </w:r>
             <w:r>
-              <w:t xml:space="preserve"> “</w:t>
-            </w:r>
-            <w:proofErr w:type="spellStart"/>
-            <w:r>
-              <w:t>Projects</w:t>
-            </w:r>
-            <w:proofErr w:type="spellEnd"/>
-            <w:r>
-              <w:t>” pagina</w:t>
+              <w:t xml:space="preserve"> “Projects” pagina</w:t>
             </w:r>
           </w:p>
         </w:tc>
@@ -4248,21 +4071,12 @@
                 <w:bCs/>
               </w:rPr>
             </w:pPr>
-            <w:proofErr w:type="spellStart"/>
-            <w:r>
-              <w:rPr>
-                <w:b/>
-                <w:bCs/>
-              </w:rPr>
-              <w:t>Use</w:t>
-            </w:r>
-            <w:proofErr w:type="spellEnd"/>
-            <w:r>
-              <w:rPr>
-                <w:b/>
-                <w:bCs/>
-              </w:rPr>
-              <w:t xml:space="preserve"> case</w:t>
+            <w:r>
+              <w:rPr>
+                <w:b/>
+                <w:bCs/>
+              </w:rPr>
+              <w:t>Use case</w:t>
             </w:r>
           </w:p>
         </w:tc>
@@ -4410,15 +4224,7 @@
               <w:t>ingelogd</w:t>
             </w:r>
             <w:r>
-              <w:t xml:space="preserve"> op de webapp en zit op de “</w:t>
-            </w:r>
-            <w:proofErr w:type="spellStart"/>
-            <w:r>
-              <w:t>Projects</w:t>
-            </w:r>
-            <w:proofErr w:type="spellEnd"/>
-            <w:r>
-              <w:t>” pagina</w:t>
+              <w:t xml:space="preserve"> op de webapp en zit op de “Projects” pagina</w:t>
             </w:r>
           </w:p>
         </w:tc>
@@ -4630,21 +4436,12 @@
                 <w:bCs/>
               </w:rPr>
             </w:pPr>
-            <w:proofErr w:type="spellStart"/>
-            <w:r>
-              <w:rPr>
-                <w:b/>
-                <w:bCs/>
-              </w:rPr>
-              <w:t>Use</w:t>
-            </w:r>
-            <w:proofErr w:type="spellEnd"/>
-            <w:r>
-              <w:rPr>
-                <w:b/>
-                <w:bCs/>
-              </w:rPr>
-              <w:t xml:space="preserve"> case</w:t>
+            <w:r>
+              <w:rPr>
+                <w:b/>
+                <w:bCs/>
+              </w:rPr>
+              <w:t>Use case</w:t>
             </w:r>
           </w:p>
         </w:tc>
@@ -4976,21 +4773,12 @@
                 <w:bCs/>
               </w:rPr>
             </w:pPr>
-            <w:proofErr w:type="spellStart"/>
-            <w:r>
-              <w:rPr>
-                <w:b/>
-                <w:bCs/>
-              </w:rPr>
-              <w:t>Use</w:t>
-            </w:r>
-            <w:proofErr w:type="spellEnd"/>
-            <w:r>
-              <w:rPr>
-                <w:b/>
-                <w:bCs/>
-              </w:rPr>
-              <w:t xml:space="preserve"> case</w:t>
+            <w:r>
+              <w:rPr>
+                <w:b/>
+                <w:bCs/>
+              </w:rPr>
+              <w:t>Use case</w:t>
             </w:r>
           </w:p>
         </w:tc>
@@ -5136,15 +4924,7 @@
           </w:tcPr>
           <w:p>
             <w:r>
-              <w:t xml:space="preserve">Een </w:t>
-            </w:r>
-            <w:proofErr w:type="spellStart"/>
-            <w:r>
-              <w:t>developer</w:t>
-            </w:r>
-            <w:proofErr w:type="spellEnd"/>
-            <w:r>
-              <w:t xml:space="preserve"> wilt zijn/haar project uploaden en het staat in concept</w:t>
+              <w:t>Een developer wilt zijn/haar project uploaden en het staat in concept</w:t>
             </w:r>
           </w:p>
         </w:tc>
@@ -5257,15 +5037,7 @@
               <w:t>fout gekeurd</w:t>
             </w:r>
             <w:r>
-              <w:t xml:space="preserve">. De </w:t>
-            </w:r>
-            <w:proofErr w:type="spellStart"/>
-            <w:r>
-              <w:t>developer</w:t>
-            </w:r>
-            <w:proofErr w:type="spellEnd"/>
-            <w:r>
-              <w:t xml:space="preserve"> moet het project bewerken (UC03) tot het goedgekeurd wordt of verwijderen (UC05)</w:t>
+              <w:t>. De developer moet het project bewerken (UC03) tot het goedgekeurd wordt of verwijderen (UC05)</w:t>
             </w:r>
           </w:p>
         </w:tc>
@@ -5334,21 +5106,12 @@
                 <w:bCs/>
               </w:rPr>
             </w:pPr>
-            <w:proofErr w:type="spellStart"/>
-            <w:r>
-              <w:rPr>
-                <w:b/>
-                <w:bCs/>
-              </w:rPr>
-              <w:t>Use</w:t>
-            </w:r>
-            <w:proofErr w:type="spellEnd"/>
-            <w:r>
-              <w:rPr>
-                <w:b/>
-                <w:bCs/>
-              </w:rPr>
-              <w:t xml:space="preserve"> case</w:t>
+            <w:r>
+              <w:rPr>
+                <w:b/>
+                <w:bCs/>
+              </w:rPr>
+              <w:t>Use case</w:t>
             </w:r>
           </w:p>
         </w:tc>
@@ -5530,15 +5293,7 @@
               </w:numPr>
             </w:pPr>
             <w:r>
-              <w:t xml:space="preserve">De actor klikt op de “Events” </w:t>
-            </w:r>
-            <w:proofErr w:type="spellStart"/>
-            <w:r>
-              <w:t>sub-menu</w:t>
-            </w:r>
-            <w:proofErr w:type="spellEnd"/>
-            <w:r>
-              <w:t xml:space="preserve"> in de navigatiebalk</w:t>
+              <w:t>De actor klikt op de “Events” sub-menu in de navigatiebalk</w:t>
             </w:r>
           </w:p>
           <w:p>
@@ -5675,21 +5430,12 @@
                 <w:bCs/>
               </w:rPr>
             </w:pPr>
-            <w:proofErr w:type="spellStart"/>
-            <w:r>
-              <w:rPr>
-                <w:b/>
-                <w:bCs/>
-              </w:rPr>
-              <w:t>Use</w:t>
-            </w:r>
-            <w:proofErr w:type="spellEnd"/>
-            <w:r>
-              <w:rPr>
-                <w:b/>
-                <w:bCs/>
-              </w:rPr>
-              <w:t xml:space="preserve"> case</w:t>
+            <w:r>
+              <w:rPr>
+                <w:b/>
+                <w:bCs/>
+              </w:rPr>
+              <w:t>Use case</w:t>
             </w:r>
           </w:p>
         </w:tc>
@@ -6005,21 +5751,12 @@
                 <w:bCs/>
               </w:rPr>
             </w:pPr>
-            <w:proofErr w:type="spellStart"/>
-            <w:r>
-              <w:rPr>
-                <w:b/>
-                <w:bCs/>
-              </w:rPr>
-              <w:t>Use</w:t>
-            </w:r>
-            <w:proofErr w:type="spellEnd"/>
-            <w:r>
-              <w:rPr>
-                <w:b/>
-                <w:bCs/>
-              </w:rPr>
-              <w:t xml:space="preserve"> case</w:t>
+            <w:r>
+              <w:rPr>
+                <w:b/>
+                <w:bCs/>
+              </w:rPr>
+              <w:t>Use case</w:t>
             </w:r>
           </w:p>
         </w:tc>
@@ -6424,21 +6161,12 @@
                 <w:bCs/>
               </w:rPr>
             </w:pPr>
-            <w:proofErr w:type="spellStart"/>
-            <w:r>
-              <w:rPr>
-                <w:b/>
-                <w:bCs/>
-              </w:rPr>
-              <w:t>Use</w:t>
-            </w:r>
-            <w:proofErr w:type="spellEnd"/>
-            <w:r>
-              <w:rPr>
-                <w:b/>
-                <w:bCs/>
-              </w:rPr>
-              <w:t xml:space="preserve"> case</w:t>
+            <w:r>
+              <w:rPr>
+                <w:b/>
+                <w:bCs/>
+              </w:rPr>
+              <w:t>Use case</w:t>
             </w:r>
           </w:p>
         </w:tc>
@@ -6751,22 +6479,13 @@
                 <w:bCs/>
               </w:rPr>
             </w:pPr>
-            <w:proofErr w:type="spellStart"/>
             <w:r>
               <w:rPr>
                 <w:b/>
                 <w:bCs/>
               </w:rPr>
               <w:lastRenderedPageBreak/>
-              <w:t>Use</w:t>
-            </w:r>
-            <w:proofErr w:type="spellEnd"/>
-            <w:r>
-              <w:rPr>
-                <w:b/>
-                <w:bCs/>
-              </w:rPr>
-              <w:t xml:space="preserve"> case</w:t>
+              <w:t>Use case</w:t>
             </w:r>
           </w:p>
         </w:tc>
@@ -6964,15 +6683,7 @@
               </w:numPr>
             </w:pPr>
             <w:r>
-              <w:t xml:space="preserve">De actor voert zijn reactie in en klikt op “post </w:t>
-            </w:r>
-            <w:proofErr w:type="spellStart"/>
-            <w:r>
-              <w:t>comment</w:t>
-            </w:r>
-            <w:proofErr w:type="spellEnd"/>
-            <w:r>
-              <w:t>”</w:t>
+              <w:t>De actor voert zijn reactie in en klikt op “post comment”</w:t>
             </w:r>
           </w:p>
           <w:p>
@@ -7102,21 +6813,12 @@
                 <w:bCs/>
               </w:rPr>
             </w:pPr>
-            <w:proofErr w:type="spellStart"/>
-            <w:r>
-              <w:rPr>
-                <w:b/>
-                <w:bCs/>
-              </w:rPr>
-              <w:t>Use</w:t>
-            </w:r>
-            <w:proofErr w:type="spellEnd"/>
-            <w:r>
-              <w:rPr>
-                <w:b/>
-                <w:bCs/>
-              </w:rPr>
-              <w:t xml:space="preserve"> case</w:t>
+            <w:r>
+              <w:rPr>
+                <w:b/>
+                <w:bCs/>
+              </w:rPr>
+              <w:t>Use case</w:t>
             </w:r>
           </w:p>
         </w:tc>
@@ -7322,15 +7024,7 @@
               <w:t xml:space="preserve">De actor </w:t>
             </w:r>
             <w:r>
-              <w:t>voert de reden in waarom de reactie gemeld is en klikt op “</w:t>
-            </w:r>
-            <w:proofErr w:type="spellStart"/>
-            <w:r>
-              <w:t>Send</w:t>
-            </w:r>
-            <w:proofErr w:type="spellEnd"/>
-            <w:r>
-              <w:t xml:space="preserve"> report”</w:t>
+              <w:t>voert de reden in waarom de reactie gemeld is en klikt op “Send report”</w:t>
             </w:r>
           </w:p>
           <w:p>
@@ -8030,15 +7724,7 @@
         <w:t xml:space="preserve"> A.I.G.E.S</w:t>
       </w:r>
       <w:r>
-        <w:t xml:space="preserve"> project. Hier gaan we bij elke </w:t>
-      </w:r>
-      <w:proofErr w:type="spellStart"/>
-      <w:r>
-        <w:t>use</w:t>
-      </w:r>
-      <w:proofErr w:type="spellEnd"/>
-      <w:r>
-        <w:t xml:space="preserve"> case meerdere </w:t>
+        <w:t xml:space="preserve"> project. Hier gaan we bij elke use case meerdere </w:t>
       </w:r>
       <w:r>
         <w:t>functionele</w:t>
@@ -8109,21 +7795,12 @@
                 <w:iCs/>
               </w:rPr>
             </w:pPr>
-            <w:proofErr w:type="spellStart"/>
             <w:r>
               <w:rPr>
                 <w:i/>
                 <w:iCs/>
               </w:rPr>
-              <w:t>Use</w:t>
-            </w:r>
-            <w:proofErr w:type="spellEnd"/>
-            <w:r>
-              <w:rPr>
-                <w:i/>
-                <w:iCs/>
-              </w:rPr>
-              <w:t xml:space="preserve"> case(s)</w:t>
+              <w:t>Use case(s)</w:t>
             </w:r>
           </w:p>
         </w:tc>
@@ -8327,7 +8004,6 @@
                 <w:lang w:val="en-US"/>
               </w:rPr>
             </w:pPr>
-            <w:proofErr w:type="spellStart"/>
             <w:r>
               <w:rPr>
                 <w:b/>
@@ -8336,7 +8012,6 @@
               </w:rPr>
               <w:t>Omschrijving</w:t>
             </w:r>
-            <w:proofErr w:type="spellEnd"/>
             <w:r>
               <w:rPr>
                 <w:lang w:val="en-US"/>
@@ -8371,27 +8046,13 @@
               <w:rPr>
                 <w:lang w:val="en-US"/>
               </w:rPr>
-              <w:t xml:space="preserve">he world of </w:t>
-            </w:r>
-            <w:proofErr w:type="spellStart"/>
-            <w:r>
-              <w:rPr>
-                <w:lang w:val="en-US"/>
-              </w:rPr>
-              <w:t>A</w:t>
-            </w:r>
-            <w:r>
-              <w:rPr>
-                <w:lang w:val="en-US"/>
-              </w:rPr>
-              <w:t>xexus</w:t>
-            </w:r>
-            <w:proofErr w:type="spellEnd"/>
-            <w:r>
-              <w:rPr>
-                <w:lang w:val="en-US"/>
-              </w:rPr>
-              <w:t>, where adventure awaits!”</w:t>
+              <w:t>he world of A</w:t>
+            </w:r>
+            <w:r>
+              <w:rPr>
+                <w:lang w:val="en-US"/>
+              </w:rPr>
+              <w:t>xexus, where adventure awaits!”</w:t>
             </w:r>
           </w:p>
           <w:p>
@@ -8409,11 +8070,9 @@
               </w:rPr>
               <w:t>“</w:t>
             </w:r>
-            <w:proofErr w:type="spellStart"/>
             <w:r>
               <w:t>Platformer</w:t>
             </w:r>
-            <w:proofErr w:type="spellEnd"/>
             <w:r>
               <w:t>”</w:t>
             </w:r>
@@ -8485,7 +8144,6 @@
               </w:rPr>
               <w:t xml:space="preserve"> </w:t>
             </w:r>
-            <w:proofErr w:type="spellStart"/>
             <w:r>
               <w:rPr>
                 <w:b/>
@@ -8494,7 +8152,6 @@
               </w:rPr>
               <w:t>bestand</w:t>
             </w:r>
-            <w:proofErr w:type="spellEnd"/>
             <w:r>
               <w:rPr>
                 <w:b/>
@@ -8538,43 +8195,7 @@
                 <w:bCs/>
                 <w:lang w:val="en-US"/>
               </w:rPr>
-              <w:t xml:space="preserve">Als </w:t>
-            </w:r>
-            <w:proofErr w:type="spellStart"/>
-            <w:r>
-              <w:rPr>
-                <w:b/>
-                <w:bCs/>
-                <w:lang w:val="en-US"/>
-              </w:rPr>
-              <w:t>laatst</w:t>
-            </w:r>
-            <w:proofErr w:type="spellEnd"/>
-            <w:r>
-              <w:rPr>
-                <w:b/>
-                <w:bCs/>
-                <w:lang w:val="en-US"/>
-              </w:rPr>
-              <w:t xml:space="preserve"> </w:t>
-            </w:r>
-            <w:proofErr w:type="spellStart"/>
-            <w:r>
-              <w:rPr>
-                <w:b/>
-                <w:bCs/>
-                <w:lang w:val="en-US"/>
-              </w:rPr>
-              <w:t>geupdate</w:t>
-            </w:r>
-            <w:proofErr w:type="spellEnd"/>
-            <w:r>
-              <w:rPr>
-                <w:b/>
-                <w:bCs/>
-                <w:lang w:val="en-US"/>
-              </w:rPr>
-              <w:t>: “</w:t>
+              <w:t>Als laatst geupdate: “</w:t>
             </w:r>
             <w:r>
               <w:rPr>
@@ -8765,7 +8386,6 @@
                 <w:lang w:val="en-US"/>
               </w:rPr>
             </w:pPr>
-            <w:proofErr w:type="spellStart"/>
             <w:r>
               <w:rPr>
                 <w:b/>
@@ -8774,7 +8394,6 @@
               </w:rPr>
               <w:t>Omschrijving</w:t>
             </w:r>
-            <w:proofErr w:type="spellEnd"/>
             <w:r>
               <w:rPr>
                 <w:lang w:val="en-US"/>
@@ -8803,27 +8422,13 @@
               <w:rPr>
                 <w:lang w:val="en-US"/>
               </w:rPr>
-              <w:t xml:space="preserve">he world of </w:t>
-            </w:r>
-            <w:proofErr w:type="spellStart"/>
-            <w:r>
-              <w:rPr>
-                <w:lang w:val="en-US"/>
-              </w:rPr>
-              <w:t>A</w:t>
-            </w:r>
-            <w:r>
-              <w:rPr>
-                <w:lang w:val="en-US"/>
-              </w:rPr>
-              <w:t>xexus</w:t>
-            </w:r>
-            <w:proofErr w:type="spellEnd"/>
-            <w:r>
-              <w:rPr>
-                <w:lang w:val="en-US"/>
-              </w:rPr>
-              <w:t>, where adventure awaits!”</w:t>
+              <w:t>he world of A</w:t>
+            </w:r>
+            <w:r>
+              <w:rPr>
+                <w:lang w:val="en-US"/>
+              </w:rPr>
+              <w:t>xexus, where adventure awaits!”</w:t>
             </w:r>
           </w:p>
           <w:p>
@@ -8841,11 +8446,9 @@
               </w:rPr>
               <w:t>“</w:t>
             </w:r>
-            <w:proofErr w:type="spellStart"/>
             <w:r>
               <w:t>Platformer</w:t>
             </w:r>
-            <w:proofErr w:type="spellEnd"/>
             <w:r>
               <w:t>”</w:t>
             </w:r>
@@ -8929,7 +8532,6 @@
               </w:rPr>
               <w:t xml:space="preserve"> </w:t>
             </w:r>
-            <w:proofErr w:type="spellStart"/>
             <w:r>
               <w:rPr>
                 <w:b/>
@@ -8938,7 +8540,6 @@
               </w:rPr>
               <w:t>bestand</w:t>
             </w:r>
-            <w:proofErr w:type="spellEnd"/>
             <w:r>
               <w:rPr>
                 <w:b/>
@@ -8976,43 +8577,7 @@
                 <w:bCs/>
                 <w:lang w:val="en-US"/>
               </w:rPr>
-              <w:t xml:space="preserve">Als </w:t>
-            </w:r>
-            <w:proofErr w:type="spellStart"/>
-            <w:r>
-              <w:rPr>
-                <w:b/>
-                <w:bCs/>
-                <w:lang w:val="en-US"/>
-              </w:rPr>
-              <w:t>laatst</w:t>
-            </w:r>
-            <w:proofErr w:type="spellEnd"/>
-            <w:r>
-              <w:rPr>
-                <w:b/>
-                <w:bCs/>
-                <w:lang w:val="en-US"/>
-              </w:rPr>
-              <w:t xml:space="preserve"> </w:t>
-            </w:r>
-            <w:proofErr w:type="spellStart"/>
-            <w:r>
-              <w:rPr>
-                <w:b/>
-                <w:bCs/>
-                <w:lang w:val="en-US"/>
-              </w:rPr>
-              <w:t>geupdate</w:t>
-            </w:r>
-            <w:proofErr w:type="spellEnd"/>
-            <w:r>
-              <w:rPr>
-                <w:b/>
-                <w:bCs/>
-                <w:lang w:val="en-US"/>
-              </w:rPr>
-              <w:t>: “</w:t>
+              <w:t>Als laatst geupdate: “</w:t>
             </w:r>
             <w:r>
               <w:rPr>
@@ -9173,7 +8738,6 @@
                 <w:lang w:val="en-US"/>
               </w:rPr>
             </w:pPr>
-            <w:proofErr w:type="spellStart"/>
             <w:r>
               <w:rPr>
                 <w:b/>
@@ -9182,7 +8746,6 @@
               </w:rPr>
               <w:t>Omschrijving</w:t>
             </w:r>
-            <w:proofErr w:type="spellEnd"/>
             <w:r>
               <w:rPr>
                 <w:lang w:val="en-US"/>
@@ -9211,27 +8774,13 @@
               <w:rPr>
                 <w:lang w:val="en-US"/>
               </w:rPr>
-              <w:t xml:space="preserve">he world of </w:t>
-            </w:r>
-            <w:proofErr w:type="spellStart"/>
-            <w:r>
-              <w:rPr>
-                <w:lang w:val="en-US"/>
-              </w:rPr>
-              <w:t>A</w:t>
-            </w:r>
-            <w:r>
-              <w:rPr>
-                <w:lang w:val="en-US"/>
-              </w:rPr>
-              <w:t>xexus</w:t>
-            </w:r>
-            <w:proofErr w:type="spellEnd"/>
-            <w:r>
-              <w:rPr>
-                <w:lang w:val="en-US"/>
-              </w:rPr>
-              <w:t>, where adventure awaits!”</w:t>
+              <w:t>he world of A</w:t>
+            </w:r>
+            <w:r>
+              <w:rPr>
+                <w:lang w:val="en-US"/>
+              </w:rPr>
+              <w:t>xexus, where adventure awaits!”</w:t>
             </w:r>
           </w:p>
           <w:p>
@@ -9249,11 +8798,9 @@
               </w:rPr>
               <w:t>“</w:t>
             </w:r>
-            <w:proofErr w:type="spellStart"/>
             <w:r>
               <w:t>Platformer</w:t>
             </w:r>
-            <w:proofErr w:type="spellEnd"/>
             <w:r>
               <w:t>”</w:t>
             </w:r>
@@ -9325,7 +8872,6 @@
               </w:rPr>
               <w:t xml:space="preserve"> </w:t>
             </w:r>
-            <w:proofErr w:type="spellStart"/>
             <w:r>
               <w:rPr>
                 <w:b/>
@@ -9334,7 +8880,6 @@
               </w:rPr>
               <w:t>bestand</w:t>
             </w:r>
-            <w:proofErr w:type="spellEnd"/>
             <w:r>
               <w:rPr>
                 <w:b/>
@@ -9372,43 +8917,7 @@
                 <w:bCs/>
                 <w:lang w:val="en-US"/>
               </w:rPr>
-              <w:t xml:space="preserve">Als </w:t>
-            </w:r>
-            <w:proofErr w:type="spellStart"/>
-            <w:r>
-              <w:rPr>
-                <w:b/>
-                <w:bCs/>
-                <w:lang w:val="en-US"/>
-              </w:rPr>
-              <w:t>laatst</w:t>
-            </w:r>
-            <w:proofErr w:type="spellEnd"/>
-            <w:r>
-              <w:rPr>
-                <w:b/>
-                <w:bCs/>
-                <w:lang w:val="en-US"/>
-              </w:rPr>
-              <w:t xml:space="preserve"> </w:t>
-            </w:r>
-            <w:proofErr w:type="spellStart"/>
-            <w:r>
-              <w:rPr>
-                <w:b/>
-                <w:bCs/>
-                <w:lang w:val="en-US"/>
-              </w:rPr>
-              <w:t>geupdate</w:t>
-            </w:r>
-            <w:proofErr w:type="spellEnd"/>
-            <w:r>
-              <w:rPr>
-                <w:b/>
-                <w:bCs/>
-                <w:lang w:val="en-US"/>
-              </w:rPr>
-              <w:t>: “</w:t>
+              <w:t>Als laatst geupdate: “</w:t>
             </w:r>
             <w:r>
               <w:rPr>
@@ -9433,15 +8942,7 @@
           </w:tcPr>
           <w:p>
             <w:r>
-              <w:t xml:space="preserve">De </w:t>
-            </w:r>
-            <w:proofErr w:type="spellStart"/>
-            <w:r>
-              <w:t>developer</w:t>
-            </w:r>
-            <w:proofErr w:type="spellEnd"/>
-            <w:r>
-              <w:t xml:space="preserve"> krijgt een melding want er is geen titel ingevoerd </w:t>
+              <w:t xml:space="preserve">De developer krijgt een melding want er is geen titel ingevoerd </w:t>
             </w:r>
           </w:p>
         </w:tc>
@@ -9562,143 +9063,154 @@
               <w:t>Tags</w:t>
             </w:r>
             <w:r>
+              <w:t>: “Platformer, demo, 2024”</w:t>
+            </w:r>
+          </w:p>
+          <w:p>
+            <w:r>
+              <w:rPr>
+                <w:b/>
+                <w:bCs/>
+              </w:rPr>
+              <w:t>Omschrijving</w:t>
+            </w:r>
+            <w:r>
+              <w:t>: “”</w:t>
+            </w:r>
+          </w:p>
+          <w:p>
+            <w:r>
+              <w:rPr>
+                <w:b/>
+                <w:bCs/>
+              </w:rPr>
+              <w:t xml:space="preserve">Categorie: </w:t>
+            </w:r>
+            <w:r>
+              <w:rPr>
+                <w:b/>
+                <w:bCs/>
+              </w:rPr>
+              <w:t>“</w:t>
+            </w:r>
+            <w:r>
+              <w:t>Platformer</w:t>
+            </w:r>
+            <w:r>
+              <w:t>”</w:t>
+            </w:r>
+          </w:p>
+          <w:p>
+            <w:r>
+              <w:rPr>
+                <w:b/>
+                <w:bCs/>
+              </w:rPr>
+              <w:t xml:space="preserve">Afbeelding(en): </w:t>
+            </w:r>
+            <w:r>
+              <w:rPr>
+                <w:b/>
+                <w:bCs/>
+              </w:rPr>
+              <w:t>“</w:t>
+            </w:r>
+            <w:r>
+              <w:t>thumbnail.png, b</w:t>
+            </w:r>
+            <w:r>
+              <w:t>anner.png”</w:t>
+            </w:r>
+          </w:p>
+          <w:p>
+            <w:pPr>
+              <w:rPr>
+                <w:lang w:val="en-US"/>
+              </w:rPr>
+            </w:pPr>
+            <w:r>
+              <w:rPr>
+                <w:b/>
+                <w:bCs/>
+                <w:lang w:val="en-US"/>
+              </w:rPr>
+              <w:t>Concept</w:t>
+            </w:r>
+            <w:r>
+              <w:rPr>
+                <w:lang w:val="en-US"/>
+              </w:rPr>
+              <w:t>: “True”</w:t>
+            </w:r>
+          </w:p>
+          <w:p>
+            <w:pPr>
+              <w:rPr>
+                <w:b/>
+                <w:bCs/>
+                <w:lang w:val="en-US"/>
+              </w:rPr>
+            </w:pPr>
+            <w:r>
+              <w:rPr>
+                <w:b/>
+                <w:bCs/>
+                <w:lang w:val="en-US"/>
+              </w:rPr>
+              <w:t>Project</w:t>
+            </w:r>
+            <w:r>
+              <w:rPr>
+                <w:b/>
+                <w:bCs/>
+                <w:lang w:val="en-US"/>
+              </w:rPr>
+              <w:t xml:space="preserve"> bestand</w:t>
+            </w:r>
+            <w:r>
+              <w:rPr>
+                <w:b/>
+                <w:bCs/>
+                <w:lang w:val="en-US"/>
+              </w:rPr>
               <w:t>: “</w:t>
             </w:r>
-            <w:proofErr w:type="spellStart"/>
-            <w:r>
-              <w:t>Platformer</w:t>
-            </w:r>
-            <w:proofErr w:type="spellEnd"/>
-            <w:r>
-              <w:t>, demo, 2024”</w:t>
-            </w:r>
-          </w:p>
-          <w:p>
-            <w:r>
-              <w:rPr>
-                <w:b/>
-                <w:bCs/>
-              </w:rPr>
-              <w:t>Omschrijving</w:t>
-            </w:r>
-            <w:r>
-              <w:t>: “”</w:t>
-            </w:r>
-          </w:p>
-          <w:p>
-            <w:r>
-              <w:rPr>
-                <w:b/>
-                <w:bCs/>
-              </w:rPr>
-              <w:t xml:space="preserve">Categorie: </w:t>
-            </w:r>
-            <w:r>
-              <w:rPr>
-                <w:b/>
-                <w:bCs/>
-              </w:rPr>
-              <w:t>“</w:t>
-            </w:r>
-            <w:proofErr w:type="spellStart"/>
-            <w:r>
-              <w:t>Platformer</w:t>
-            </w:r>
-            <w:proofErr w:type="spellEnd"/>
-            <w:r>
+            <w:r>
+              <w:rPr>
+                <w:lang w:val="en-US"/>
+              </w:rPr>
+              <w:t>NextWorld.zip</w:t>
+            </w:r>
+            <w:r>
+              <w:rPr>
+                <w:b/>
+                <w:bCs/>
+                <w:lang w:val="en-US"/>
+              </w:rPr>
               <w:t>”</w:t>
             </w:r>
           </w:p>
           <w:p>
-            <w:r>
-              <w:rPr>
-                <w:b/>
-                <w:bCs/>
-              </w:rPr>
-              <w:t xml:space="preserve">Afbeelding(en): </w:t>
-            </w:r>
-            <w:r>
-              <w:rPr>
-                <w:b/>
-                <w:bCs/>
-              </w:rPr>
-              <w:t>“</w:t>
-            </w:r>
-            <w:r>
-              <w:t>thumbnail.png, b</w:t>
-            </w:r>
-            <w:r>
-              <w:t>anner.png”</w:t>
-            </w:r>
-          </w:p>
-          <w:p>
-            <w:pPr>
-              <w:rPr>
-                <w:lang w:val="en-US"/>
-              </w:rPr>
-            </w:pPr>
-            <w:r>
-              <w:rPr>
-                <w:b/>
-                <w:bCs/>
-                <w:lang w:val="en-US"/>
-              </w:rPr>
-              <w:t>Concept</w:t>
-            </w:r>
-            <w:r>
-              <w:rPr>
-                <w:lang w:val="en-US"/>
-              </w:rPr>
-              <w:t>: “True”</w:t>
-            </w:r>
-          </w:p>
-          <w:p>
-            <w:pPr>
-              <w:rPr>
-                <w:b/>
-                <w:bCs/>
-                <w:lang w:val="en-US"/>
-              </w:rPr>
-            </w:pPr>
-            <w:r>
-              <w:rPr>
-                <w:b/>
-                <w:bCs/>
-                <w:lang w:val="en-US"/>
-              </w:rPr>
-              <w:t>Project</w:t>
-            </w:r>
-            <w:r>
-              <w:rPr>
-                <w:b/>
-                <w:bCs/>
-                <w:lang w:val="en-US"/>
-              </w:rPr>
-              <w:t xml:space="preserve"> </w:t>
-            </w:r>
-            <w:proofErr w:type="spellStart"/>
-            <w:r>
-              <w:rPr>
-                <w:b/>
-                <w:bCs/>
-                <w:lang w:val="en-US"/>
-              </w:rPr>
-              <w:t>bestand</w:t>
-            </w:r>
-            <w:proofErr w:type="spellEnd"/>
-            <w:r>
-              <w:rPr>
-                <w:b/>
-                <w:bCs/>
-                <w:lang w:val="en-US"/>
-              </w:rPr>
-              <w:t>: “</w:t>
-            </w:r>
-            <w:r>
-              <w:rPr>
-                <w:lang w:val="en-US"/>
-              </w:rPr>
-              <w:t>NextWorld.zip</w:t>
+            <w:pPr>
+              <w:rPr>
+                <w:b/>
+                <w:bCs/>
+                <w:lang w:val="en-US"/>
+              </w:rPr>
+            </w:pPr>
+            <w:r>
+              <w:rPr>
+                <w:b/>
+                <w:bCs/>
+                <w:lang w:val="en-US"/>
+              </w:rPr>
+              <w:t>Als laatst geupdate: “</w:t>
+            </w:r>
+            <w:r>
+              <w:rPr>
+                <w:lang w:val="en-US"/>
+              </w:rPr>
+              <w:t>22-10-2024</w:t>
             </w:r>
             <w:r>
               <w:rPr>
@@ -9709,73 +9221,6 @@
               <w:t>”</w:t>
             </w:r>
           </w:p>
-          <w:p>
-            <w:pPr>
-              <w:rPr>
-                <w:b/>
-                <w:bCs/>
-                <w:lang w:val="en-US"/>
-              </w:rPr>
-            </w:pPr>
-            <w:r>
-              <w:rPr>
-                <w:b/>
-                <w:bCs/>
-                <w:lang w:val="en-US"/>
-              </w:rPr>
-              <w:t xml:space="preserve">Als </w:t>
-            </w:r>
-            <w:proofErr w:type="spellStart"/>
-            <w:r>
-              <w:rPr>
-                <w:b/>
-                <w:bCs/>
-                <w:lang w:val="en-US"/>
-              </w:rPr>
-              <w:t>laatst</w:t>
-            </w:r>
-            <w:proofErr w:type="spellEnd"/>
-            <w:r>
-              <w:rPr>
-                <w:b/>
-                <w:bCs/>
-                <w:lang w:val="en-US"/>
-              </w:rPr>
-              <w:t xml:space="preserve"> </w:t>
-            </w:r>
-            <w:proofErr w:type="spellStart"/>
-            <w:r>
-              <w:rPr>
-                <w:b/>
-                <w:bCs/>
-                <w:lang w:val="en-US"/>
-              </w:rPr>
-              <w:t>geupdate</w:t>
-            </w:r>
-            <w:proofErr w:type="spellEnd"/>
-            <w:r>
-              <w:rPr>
-                <w:b/>
-                <w:bCs/>
-                <w:lang w:val="en-US"/>
-              </w:rPr>
-              <w:t>: “</w:t>
-            </w:r>
-            <w:r>
-              <w:rPr>
-                <w:lang w:val="en-US"/>
-              </w:rPr>
-              <w:t>22-10-2024</w:t>
-            </w:r>
-            <w:r>
-              <w:rPr>
-                <w:b/>
-                <w:bCs/>
-                <w:lang w:val="en-US"/>
-              </w:rPr>
-              <w:t>”</w:t>
-            </w:r>
-          </w:p>
           <w:p/>
         </w:tc>
         <w:tc>
@@ -9784,15 +9229,7 @@
           </w:tcPr>
           <w:p>
             <w:r>
-              <w:t xml:space="preserve">De </w:t>
-            </w:r>
-            <w:proofErr w:type="spellStart"/>
-            <w:r>
-              <w:t>developer</w:t>
-            </w:r>
-            <w:proofErr w:type="spellEnd"/>
-            <w:r>
-              <w:t xml:space="preserve"> krijgt een melding want er is geen omschrijving ingevoerd</w:t>
+              <w:t>De developer krijgt een melding want er is geen omschrijving ingevoerd</w:t>
             </w:r>
           </w:p>
         </w:tc>
@@ -9930,7 +9367,6 @@
                 <w:lang w:val="en-US"/>
               </w:rPr>
             </w:pPr>
-            <w:proofErr w:type="spellStart"/>
             <w:r>
               <w:rPr>
                 <w:b/>
@@ -9939,7 +9375,6 @@
               </w:rPr>
               <w:t>Omschrijving</w:t>
             </w:r>
-            <w:proofErr w:type="spellEnd"/>
             <w:r>
               <w:rPr>
                 <w:lang w:val="en-US"/>
@@ -9968,27 +9403,13 @@
               <w:rPr>
                 <w:lang w:val="en-US"/>
               </w:rPr>
-              <w:t xml:space="preserve">he world of </w:t>
-            </w:r>
-            <w:proofErr w:type="spellStart"/>
-            <w:r>
-              <w:rPr>
-                <w:lang w:val="en-US"/>
-              </w:rPr>
-              <w:t>A</w:t>
-            </w:r>
-            <w:r>
-              <w:rPr>
-                <w:lang w:val="en-US"/>
-              </w:rPr>
-              <w:t>xexus</w:t>
-            </w:r>
-            <w:proofErr w:type="spellEnd"/>
-            <w:r>
-              <w:rPr>
-                <w:lang w:val="en-US"/>
-              </w:rPr>
-              <w:t>, where adventure awaits!”</w:t>
+              <w:t>he world of A</w:t>
+            </w:r>
+            <w:r>
+              <w:rPr>
+                <w:lang w:val="en-US"/>
+              </w:rPr>
+              <w:t>xexus, where adventure awaits!”</w:t>
             </w:r>
           </w:p>
           <w:p>
@@ -10006,11 +9427,9 @@
               </w:rPr>
               <w:t>“</w:t>
             </w:r>
-            <w:proofErr w:type="spellStart"/>
             <w:r>
               <w:t>Platformer</w:t>
             </w:r>
-            <w:proofErr w:type="spellEnd"/>
             <w:r>
               <w:t>”</w:t>
             </w:r>
@@ -10084,25 +9503,7 @@
                 <w:bCs/>
                 <w:lang w:val="en-US"/>
               </w:rPr>
-              <w:t xml:space="preserve">Project </w:t>
-            </w:r>
-            <w:proofErr w:type="spellStart"/>
-            <w:r>
-              <w:rPr>
-                <w:b/>
-                <w:bCs/>
-                <w:lang w:val="en-US"/>
-              </w:rPr>
-              <w:t>bestand</w:t>
-            </w:r>
-            <w:proofErr w:type="spellEnd"/>
-            <w:r>
-              <w:rPr>
-                <w:b/>
-                <w:bCs/>
-                <w:lang w:val="en-US"/>
-              </w:rPr>
-              <w:t>: “</w:t>
+              <w:t>Project bestand: “</w:t>
             </w:r>
             <w:r>
               <w:rPr>
@@ -10131,23 +9532,7 @@
                 <w:b/>
                 <w:bCs/>
               </w:rPr>
-              <w:t xml:space="preserve">Als laatst </w:t>
-            </w:r>
-            <w:proofErr w:type="spellStart"/>
-            <w:r>
-              <w:rPr>
-                <w:b/>
-                <w:bCs/>
-              </w:rPr>
-              <w:t>geupdate</w:t>
-            </w:r>
-            <w:proofErr w:type="spellEnd"/>
-            <w:r>
-              <w:rPr>
-                <w:b/>
-                <w:bCs/>
-              </w:rPr>
-              <w:t>: “</w:t>
+              <w:t>Als laatst geupdate: “</w:t>
             </w:r>
             <w:r>
               <w:t>22-10-2024</w:t>
@@ -10168,23 +9553,7 @@
           </w:tcPr>
           <w:p>
             <w:r>
-              <w:t xml:space="preserve">De </w:t>
-            </w:r>
-            <w:proofErr w:type="spellStart"/>
-            <w:r>
-              <w:t>developer</w:t>
-            </w:r>
-            <w:proofErr w:type="spellEnd"/>
-            <w:r>
-              <w:t xml:space="preserve"> krijgt een melding omdat er geen zip bestand is </w:t>
-            </w:r>
-            <w:proofErr w:type="spellStart"/>
-            <w:r>
-              <w:t>ingedient</w:t>
-            </w:r>
-            <w:proofErr w:type="spellEnd"/>
-            <w:r>
-              <w:t>, maar een afbeelding.</w:t>
+              <w:t>De developer krijgt een melding omdat er geen zip bestand is ingedient, maar een afbeelding.</w:t>
             </w:r>
           </w:p>
         </w:tc>
@@ -10292,177 +9661,190 @@
               <w:rPr>
                 <w:lang w:val="en-US"/>
               </w:rPr>
-              <w:t>5</w:t>
-            </w:r>
-            <w:r>
-              <w:rPr>
-                <w:lang w:val="en-US"/>
-              </w:rPr>
+              <w:t>5”</w:t>
+            </w:r>
+          </w:p>
+          <w:p>
+            <w:pPr>
+              <w:rPr>
+                <w:lang w:val="en-US"/>
+              </w:rPr>
+            </w:pPr>
+            <w:r>
+              <w:rPr>
+                <w:b/>
+                <w:bCs/>
+                <w:lang w:val="en-US"/>
+              </w:rPr>
+              <w:t>Tags</w:t>
+            </w:r>
+            <w:r>
+              <w:rPr>
+                <w:lang w:val="en-US"/>
+              </w:rPr>
+              <w:t>: “Platformer, demo, 2024”</w:t>
+            </w:r>
+          </w:p>
+          <w:p>
+            <w:pPr>
+              <w:rPr>
+                <w:lang w:val="en-US"/>
+              </w:rPr>
+            </w:pPr>
+            <w:r>
+              <w:rPr>
+                <w:b/>
+                <w:bCs/>
+                <w:lang w:val="en-US"/>
+              </w:rPr>
+              <w:t>Omschrijving</w:t>
+            </w:r>
+            <w:r>
+              <w:rPr>
+                <w:lang w:val="en-US"/>
+              </w:rPr>
+              <w:t xml:space="preserve">: </w:t>
+            </w:r>
+            <w:r>
+              <w:rPr>
+                <w:lang w:val="en-US"/>
+              </w:rPr>
+              <w:t>“</w:t>
+            </w:r>
+            <w:r>
+              <w:rPr>
+                <w:lang w:val="en-US"/>
+              </w:rPr>
+              <w:t xml:space="preserve">Welcome to </w:t>
+            </w:r>
+            <w:r>
+              <w:rPr>
+                <w:lang w:val="en-US"/>
+              </w:rPr>
+              <w:t>t</w:t>
+            </w:r>
+            <w:r>
+              <w:rPr>
+                <w:lang w:val="en-US"/>
+              </w:rPr>
+              <w:t>he world of A</w:t>
+            </w:r>
+            <w:r>
+              <w:rPr>
+                <w:lang w:val="en-US"/>
+              </w:rPr>
+              <w:t>xexus, where adventure awaits!”</w:t>
+            </w:r>
+          </w:p>
+          <w:p>
+            <w:r>
+              <w:rPr>
+                <w:b/>
+                <w:bCs/>
+              </w:rPr>
+              <w:t xml:space="preserve">Categorie: </w:t>
+            </w:r>
+            <w:r>
+              <w:rPr>
+                <w:b/>
+                <w:bCs/>
+              </w:rPr>
+              <w:t>“</w:t>
+            </w:r>
+            <w:r>
+              <w:t>Platformer</w:t>
+            </w:r>
+            <w:r>
               <w:t>”</w:t>
             </w:r>
           </w:p>
           <w:p>
-            <w:pPr>
-              <w:rPr>
-                <w:lang w:val="en-US"/>
-              </w:rPr>
-            </w:pPr>
-            <w:r>
-              <w:rPr>
-                <w:b/>
-                <w:bCs/>
-                <w:lang w:val="en-US"/>
-              </w:rPr>
-              <w:t>Tags</w:t>
-            </w:r>
-            <w:r>
-              <w:rPr>
-                <w:lang w:val="en-US"/>
-              </w:rPr>
-              <w:t>: “Platformer, demo, 2024”</w:t>
-            </w:r>
-          </w:p>
-          <w:p>
-            <w:pPr>
-              <w:rPr>
-                <w:lang w:val="en-US"/>
-              </w:rPr>
-            </w:pPr>
-            <w:proofErr w:type="spellStart"/>
-            <w:r>
-              <w:rPr>
-                <w:b/>
-                <w:bCs/>
-                <w:lang w:val="en-US"/>
-              </w:rPr>
-              <w:t>Omschrijving</w:t>
-            </w:r>
-            <w:proofErr w:type="spellEnd"/>
-            <w:r>
-              <w:rPr>
-                <w:lang w:val="en-US"/>
-              </w:rPr>
-              <w:t xml:space="preserve">: </w:t>
-            </w:r>
-            <w:r>
-              <w:rPr>
-                <w:lang w:val="en-US"/>
+            <w:r>
+              <w:rPr>
+                <w:b/>
+                <w:bCs/>
+              </w:rPr>
+              <w:t xml:space="preserve">Afbeelding(en): </w:t>
+            </w:r>
+            <w:r>
+              <w:rPr>
+                <w:b/>
+                <w:bCs/>
               </w:rPr>
               <w:t>“</w:t>
             </w:r>
             <w:r>
-              <w:rPr>
-                <w:lang w:val="en-US"/>
-              </w:rPr>
-              <w:t xml:space="preserve">Welcome to </w:t>
-            </w:r>
-            <w:r>
-              <w:rPr>
-                <w:lang w:val="en-US"/>
-              </w:rPr>
-              <w:t>t</w:t>
-            </w:r>
-            <w:r>
-              <w:rPr>
-                <w:lang w:val="en-US"/>
-              </w:rPr>
-              <w:t xml:space="preserve">he world of </w:t>
-            </w:r>
-            <w:proofErr w:type="spellStart"/>
-            <w:r>
-              <w:rPr>
-                <w:lang w:val="en-US"/>
-              </w:rPr>
-              <w:t>A</w:t>
-            </w:r>
-            <w:r>
-              <w:rPr>
-                <w:lang w:val="en-US"/>
-              </w:rPr>
-              <w:t>xexus</w:t>
-            </w:r>
-            <w:proofErr w:type="spellEnd"/>
-            <w:r>
-              <w:rPr>
-                <w:lang w:val="en-US"/>
-              </w:rPr>
-              <w:t>, where adventure awaits!”</w:t>
-            </w:r>
-          </w:p>
-          <w:p>
-            <w:r>
-              <w:rPr>
-                <w:b/>
-                <w:bCs/>
-              </w:rPr>
-              <w:t xml:space="preserve">Categorie: </w:t>
-            </w:r>
-            <w:r>
-              <w:rPr>
-                <w:b/>
-                <w:bCs/>
-              </w:rPr>
-              <w:t>“</w:t>
-            </w:r>
-            <w:proofErr w:type="spellStart"/>
-            <w:r>
-              <w:t>Platformer</w:t>
-            </w:r>
-            <w:proofErr w:type="spellEnd"/>
-            <w:r>
+              <w:t>thumbnail.png, b</w:t>
+            </w:r>
+            <w:r>
+              <w:t>anner.png”</w:t>
+            </w:r>
+          </w:p>
+          <w:p>
+            <w:pPr>
+              <w:rPr>
+                <w:lang w:val="en-US"/>
+              </w:rPr>
+            </w:pPr>
+            <w:r>
+              <w:rPr>
+                <w:b/>
+                <w:bCs/>
+                <w:lang w:val="en-US"/>
+              </w:rPr>
+              <w:t>Concept</w:t>
+            </w:r>
+            <w:r>
+              <w:rPr>
+                <w:lang w:val="en-US"/>
+              </w:rPr>
+              <w:t>: “</w:t>
+            </w:r>
+            <w:r>
+              <w:rPr>
+                <w:lang w:val="en-US"/>
+              </w:rPr>
+              <w:t>True</w:t>
+            </w:r>
+            <w:r>
+              <w:rPr>
+                <w:lang w:val="en-US"/>
+              </w:rPr>
               <w:t>”</w:t>
             </w:r>
           </w:p>
           <w:p>
-            <w:r>
-              <w:rPr>
-                <w:b/>
-                <w:bCs/>
-              </w:rPr>
-              <w:t xml:space="preserve">Afbeelding(en): </w:t>
-            </w:r>
-            <w:r>
-              <w:rPr>
-                <w:b/>
-                <w:bCs/>
-              </w:rPr>
-              <w:t>“</w:t>
-            </w:r>
-            <w:r>
-              <w:t>thumbnail.png, b</w:t>
-            </w:r>
-            <w:r>
-              <w:t>anner.png”</w:t>
-            </w:r>
-          </w:p>
-          <w:p>
-            <w:pPr>
-              <w:rPr>
-                <w:lang w:val="en-US"/>
-              </w:rPr>
-            </w:pPr>
-            <w:r>
-              <w:rPr>
-                <w:b/>
-                <w:bCs/>
-                <w:lang w:val="en-US"/>
-              </w:rPr>
-              <w:t>Concept</w:t>
-            </w:r>
-            <w:r>
-              <w:rPr>
-                <w:lang w:val="en-US"/>
-              </w:rPr>
-              <w:t>: “</w:t>
-            </w:r>
-            <w:r>
-              <w:rPr>
-                <w:lang w:val="en-US"/>
-              </w:rPr>
-              <w:t>True</w:t>
-            </w:r>
-            <w:r>
-              <w:rPr>
+            <w:pPr>
+              <w:rPr>
+                <w:b/>
+                <w:bCs/>
+                <w:lang w:val="en-US"/>
+              </w:rPr>
+            </w:pPr>
+            <w:r>
+              <w:rPr>
+                <w:b/>
+                <w:bCs/>
+                <w:lang w:val="en-US"/>
+              </w:rPr>
+              <w:t>Project bestand: “</w:t>
+            </w:r>
+            <w:r>
+              <w:rPr>
+                <w:lang w:val="en-US"/>
+              </w:rPr>
+              <w:t>NextWorld.</w:t>
+            </w:r>
+            <w:r>
+              <w:rPr>
+                <w:lang w:val="en-US"/>
+              </w:rPr>
+              <w:t>zip</w:t>
+            </w:r>
+            <w:r>
+              <w:rPr>
+                <w:b/>
+                <w:bCs/>
                 <w:lang w:val="en-US"/>
               </w:rPr>
               <w:t>”</w:t>
@@ -10473,103 +9855,32 @@
               <w:rPr>
                 <w:b/>
                 <w:bCs/>
-                <w:lang w:val="en-US"/>
-              </w:rPr>
-            </w:pPr>
-            <w:r>
-              <w:rPr>
-                <w:b/>
-                <w:bCs/>
-                <w:lang w:val="en-US"/>
-              </w:rPr>
-              <w:t xml:space="preserve">Project </w:t>
-            </w:r>
-            <w:proofErr w:type="spellStart"/>
-            <w:r>
-              <w:rPr>
-                <w:b/>
-                <w:bCs/>
-                <w:lang w:val="en-US"/>
-              </w:rPr>
-              <w:t>bestand</w:t>
-            </w:r>
-            <w:proofErr w:type="spellEnd"/>
-            <w:r>
-              <w:rPr>
-                <w:b/>
-                <w:bCs/>
-                <w:lang w:val="en-US"/>
-              </w:rPr>
-              <w:t>: “</w:t>
-            </w:r>
-            <w:r>
-              <w:rPr>
-                <w:lang w:val="en-US"/>
-              </w:rPr>
-              <w:t>NextWorld.</w:t>
-            </w:r>
-            <w:r>
-              <w:rPr>
-                <w:lang w:val="en-US"/>
-              </w:rPr>
-              <w:t>zip</w:t>
-            </w:r>
-            <w:r>
-              <w:rPr>
-                <w:b/>
-                <w:bCs/>
-                <w:lang w:val="en-US"/>
+              </w:rPr>
+            </w:pPr>
+            <w:r>
+              <w:rPr>
+                <w:b/>
+                <w:bCs/>
+              </w:rPr>
+              <w:t>Als laatst geupdate: “</w:t>
+            </w:r>
+            <w:r>
+              <w:t>2</w:t>
+            </w:r>
+            <w:r>
+              <w:t>8</w:t>
+            </w:r>
+            <w:r>
+              <w:t>-10-2024</w:t>
+            </w:r>
+            <w:r>
+              <w:rPr>
+                <w:b/>
+                <w:bCs/>
               </w:rPr>
               <w:t>”</w:t>
             </w:r>
           </w:p>
-          <w:p>
-            <w:pPr>
-              <w:rPr>
-                <w:b/>
-                <w:bCs/>
-              </w:rPr>
-            </w:pPr>
-            <w:r>
-              <w:rPr>
-                <w:b/>
-                <w:bCs/>
-              </w:rPr>
-              <w:t xml:space="preserve">Als laatst </w:t>
-            </w:r>
-            <w:proofErr w:type="spellStart"/>
-            <w:r>
-              <w:rPr>
-                <w:b/>
-                <w:bCs/>
-              </w:rPr>
-              <w:t>geupdate</w:t>
-            </w:r>
-            <w:proofErr w:type="spellEnd"/>
-            <w:r>
-              <w:rPr>
-                <w:b/>
-                <w:bCs/>
-              </w:rPr>
-              <w:t>: “</w:t>
-            </w:r>
-            <w:r>
-              <w:t>2</w:t>
-            </w:r>
-            <w:r>
-              <w:t>8</w:t>
-            </w:r>
-            <w:r>
-              <w:t>-10-2024</w:t>
-            </w:r>
-            <w:r>
-              <w:rPr>
-                <w:b/>
-                <w:bCs/>
-              </w:rPr>
-              <w:t>”</w:t>
-            </w:r>
-          </w:p>
           <w:p/>
         </w:tc>
         <w:tc>
@@ -10578,22 +9889,7 @@
           </w:tcPr>
           <w:p>
             <w:r>
-              <w:t>Game project “Next World demo 2</w:t>
-            </w:r>
-            <w:r>
-              <w:t>4</w:t>
-            </w:r>
-            <w:r>
-              <w:t xml:space="preserve">” wordt </w:t>
-            </w:r>
-            <w:r>
-              <w:t>bewerkt met de naam “Next World demo 25”</w:t>
-            </w:r>
-            <w:r>
-              <w:t xml:space="preserve"> en staat op de site. </w:t>
-            </w:r>
-            <w:r>
-              <w:t xml:space="preserve">Het is als laatst geüpdatet op 28-10-2024 </w:t>
+              <w:t xml:space="preserve">Game project “Next World demo 24” wordt bewerkt met de naam “Next World demo 25” en staat op de site. Het is als laatst geüpdatet op 28-10-2024 </w:t>
             </w:r>
           </w:p>
           <w:p>
@@ -10755,7 +10051,6 @@
                 <w:lang w:val="en-US"/>
               </w:rPr>
             </w:pPr>
-            <w:proofErr w:type="spellStart"/>
             <w:r>
               <w:rPr>
                 <w:b/>
@@ -10764,7 +10059,6 @@
               </w:rPr>
               <w:t>Omschrijving</w:t>
             </w:r>
-            <w:proofErr w:type="spellEnd"/>
             <w:r>
               <w:rPr>
                 <w:lang w:val="en-US"/>
@@ -10793,27 +10087,13 @@
               <w:rPr>
                 <w:lang w:val="en-US"/>
               </w:rPr>
-              <w:t xml:space="preserve">he world of </w:t>
-            </w:r>
-            <w:proofErr w:type="spellStart"/>
-            <w:r>
-              <w:rPr>
-                <w:lang w:val="en-US"/>
-              </w:rPr>
-              <w:t>A</w:t>
-            </w:r>
-            <w:r>
-              <w:rPr>
-                <w:lang w:val="en-US"/>
-              </w:rPr>
-              <w:t>xexus</w:t>
-            </w:r>
-            <w:proofErr w:type="spellEnd"/>
-            <w:r>
-              <w:rPr>
-                <w:lang w:val="en-US"/>
-              </w:rPr>
-              <w:t>, where adventure awaits!”</w:t>
+              <w:t>he world of A</w:t>
+            </w:r>
+            <w:r>
+              <w:rPr>
+                <w:lang w:val="en-US"/>
+              </w:rPr>
+              <w:t>xexus, where adventure awaits!”</w:t>
             </w:r>
           </w:p>
           <w:p>
@@ -10831,11 +10111,9 @@
               </w:rPr>
               <w:t>“</w:t>
             </w:r>
-            <w:proofErr w:type="spellStart"/>
             <w:r>
               <w:t>Platformer</w:t>
             </w:r>
-            <w:proofErr w:type="spellEnd"/>
             <w:r>
               <w:t>”</w:t>
             </w:r>
@@ -10909,25 +10187,7 @@
                 <w:bCs/>
                 <w:lang w:val="en-US"/>
               </w:rPr>
-              <w:t xml:space="preserve">Project </w:t>
-            </w:r>
-            <w:proofErr w:type="spellStart"/>
-            <w:r>
-              <w:rPr>
-                <w:b/>
-                <w:bCs/>
-                <w:lang w:val="en-US"/>
-              </w:rPr>
-              <w:t>bestand</w:t>
-            </w:r>
-            <w:proofErr w:type="spellEnd"/>
-            <w:r>
-              <w:rPr>
-                <w:b/>
-                <w:bCs/>
-                <w:lang w:val="en-US"/>
-              </w:rPr>
-              <w:t>: “</w:t>
+              <w:t>Project bestand: “</w:t>
             </w:r>
             <w:r>
               <w:rPr>
@@ -10962,23 +10222,7 @@
                 <w:b/>
                 <w:bCs/>
               </w:rPr>
-              <w:t xml:space="preserve">Als laatst </w:t>
-            </w:r>
-            <w:proofErr w:type="spellStart"/>
-            <w:r>
-              <w:rPr>
-                <w:b/>
-                <w:bCs/>
-              </w:rPr>
-              <w:t>geupdate</w:t>
-            </w:r>
-            <w:proofErr w:type="spellEnd"/>
-            <w:r>
-              <w:rPr>
-                <w:b/>
-                <w:bCs/>
-              </w:rPr>
-              <w:t>: “</w:t>
+              <w:t>Als laatst geupdate: “</w:t>
             </w:r>
             <w:r>
               <w:t>2</w:t>
@@ -11005,27 +10249,10 @@
           </w:tcPr>
           <w:p>
             <w:r>
-              <w:t>Game project “</w:t>
-            </w:r>
-            <w:r>
-              <w:t>My first game</w:t>
-            </w:r>
-            <w:r>
-              <w:t xml:space="preserve">” </w:t>
-            </w:r>
-            <w:r>
-              <w:t>bestaat al op de website. De</w:t>
-            </w:r>
-            <w:r>
-              <w:t xml:space="preserve"> </w:t>
-            </w:r>
-            <w:proofErr w:type="spellStart"/>
-            <w:r>
-              <w:t>developer</w:t>
-            </w:r>
-            <w:proofErr w:type="spellEnd"/>
-            <w:r>
-              <w:t xml:space="preserve"> krijgt een melding dat de titel moet worden veranderd</w:t>
+              <w:t>Game project “My first game” bestaat al op de website. De</w:t>
+            </w:r>
+            <w:r>
+              <w:t xml:space="preserve"> developer krijgt een melding dat de titel moet worden veranderd</w:t>
             </w:r>
           </w:p>
           <w:p/>

</xml_diff>

<commit_message>
Adding try-catch + Custom exceptions
Added try & catch to Project Service + Project Controller, as well as a new custom exception (InvalidProject)
</commit_message>
<xml_diff>
--- a/Analyse Aiges.docx
+++ b/Analyse Aiges.docx
@@ -2220,7 +2220,67 @@
         <w:t>.</w:t>
       </w:r>
     </w:p>
-    <w:p/>
+    <w:p>
+      <w:r>
+        <w:t>Om het applicatie te testen met de functies die je nodig hebt als je inlogt bent, kan je deze gegevens gebruiken:</w:t>
+      </w:r>
+    </w:p>
+    <w:p>
+      <w:pPr>
+        <w:rPr>
+          <w:lang w:val="en-US"/>
+        </w:rPr>
+      </w:pPr>
+      <w:r>
+        <w:rPr>
+          <w:lang w:val="en-US"/>
+        </w:rPr>
+        <w:t xml:space="preserve">Email: </w:t>
+      </w:r>
+      <w:hyperlink r:id="rId9" w:history="1">
+        <w:r>
+          <w:rPr>
+            <w:rStyle w:val="Hyperlink"/>
+            <w:lang w:val="en-US"/>
+          </w:rPr>
+          <w:t>Freegilioshouse@gmail.com</w:t>
+        </w:r>
+      </w:hyperlink>
+    </w:p>
+    <w:p>
+      <w:pPr>
+        <w:rPr>
+          <w:lang w:val="en-US"/>
+        </w:rPr>
+      </w:pPr>
+      <w:proofErr w:type="spellStart"/>
+      <w:r>
+        <w:rPr>
+          <w:lang w:val="en-US"/>
+        </w:rPr>
+        <w:t>W</w:t>
+      </w:r>
+      <w:r>
+        <w:rPr>
+          <w:lang w:val="en-US"/>
+        </w:rPr>
+        <w:t>achtwoord</w:t>
+      </w:r>
+      <w:proofErr w:type="spellEnd"/>
+      <w:r>
+        <w:rPr>
+          <w:lang w:val="en-US"/>
+        </w:rPr>
+        <w:t>: Gil</w:t>
+      </w:r>
+    </w:p>
+    <w:p>
+      <w:pPr>
+        <w:rPr>
+          <w:lang w:val="en-US"/>
+        </w:rPr>
+      </w:pPr>
+    </w:p>
     <w:p>
       <w:r>
         <w:rPr>
@@ -3579,7 +3639,7 @@
                     </pic:cNvPicPr>
                   </pic:nvPicPr>
                   <pic:blipFill>
-                    <a:blip r:embed="rId9">
+                    <a:blip r:embed="rId10">
                       <a:extLst>
                         <a:ext uri="{28A0092B-C50C-407E-A947-70E740481C1C}">
                           <a14:useLocalDpi xmlns:a14="http://schemas.microsoft.com/office/drawing/2010/main" val="0"/>
@@ -3635,7 +3695,7 @@
                     </pic:cNvPicPr>
                   </pic:nvPicPr>
                   <pic:blipFill>
-                    <a:blip r:embed="rId10">
+                    <a:blip r:embed="rId11">
                       <a:extLst>
                         <a:ext uri="{28A0092B-C50C-407E-A947-70E740481C1C}">
                           <a14:useLocalDpi xmlns:a14="http://schemas.microsoft.com/office/drawing/2010/main" val="0"/>
@@ -7633,7 +7693,7 @@
                     </pic:cNvPicPr>
                   </pic:nvPicPr>
                   <pic:blipFill>
-                    <a:blip r:embed="rId11">
+                    <a:blip r:embed="rId12">
                       <a:extLst>
                         <a:ext uri="{28A0092B-C50C-407E-A947-70E740481C1C}">
                           <a14:useLocalDpi xmlns:a14="http://schemas.microsoft.com/office/drawing/2010/main" val="0"/>
@@ -7718,7 +7778,7 @@
                     </pic:cNvPicPr>
                   </pic:nvPicPr>
                   <pic:blipFill>
-                    <a:blip r:embed="rId12">
+                    <a:blip r:embed="rId13">
                       <a:extLst>
                         <a:ext uri="{28A0092B-C50C-407E-A947-70E740481C1C}">
                           <a14:useLocalDpi xmlns:a14="http://schemas.microsoft.com/office/drawing/2010/main" val="0"/>
@@ -7802,7 +7862,7 @@
                     </pic:cNvPicPr>
                   </pic:nvPicPr>
                   <pic:blipFill>
-                    <a:blip r:embed="rId13">
+                    <a:blip r:embed="rId14">
                       <a:extLst>
                         <a:ext uri="{28A0092B-C50C-407E-A947-70E740481C1C}">
                           <a14:useLocalDpi xmlns:a14="http://schemas.microsoft.com/office/drawing/2010/main" val="0"/>
@@ -7875,7 +7935,7 @@
                     </pic:cNvPicPr>
                   </pic:nvPicPr>
                   <pic:blipFill>
-                    <a:blip r:embed="rId14">
+                    <a:blip r:embed="rId15">
                       <a:extLst>
                         <a:ext uri="{28A0092B-C50C-407E-A947-70E740481C1C}">
                           <a14:useLocalDpi xmlns:a14="http://schemas.microsoft.com/office/drawing/2010/main" val="0"/>
@@ -7953,7 +8013,7 @@
                     </pic:cNvPicPr>
                   </pic:nvPicPr>
                   <pic:blipFill>
-                    <a:blip r:embed="rId15">
+                    <a:blip r:embed="rId16">
                       <a:extLst>
                         <a:ext uri="{28A0092B-C50C-407E-A947-70E740481C1C}">
                           <a14:useLocalDpi xmlns:a14="http://schemas.microsoft.com/office/drawing/2010/main" val="0"/>
@@ -8028,7 +8088,7 @@
                     </pic:cNvPicPr>
                   </pic:nvPicPr>
                   <pic:blipFill>
-                    <a:blip r:embed="rId16">
+                    <a:blip r:embed="rId17">
                       <a:extLst>
                         <a:ext uri="{28A0092B-C50C-407E-A947-70E740481C1C}">
                           <a14:useLocalDpi xmlns:a14="http://schemas.microsoft.com/office/drawing/2010/main" val="0"/>
@@ -8103,7 +8163,7 @@
                     </pic:cNvPicPr>
                   </pic:nvPicPr>
                   <pic:blipFill>
-                    <a:blip r:embed="rId17">
+                    <a:blip r:embed="rId18">
                       <a:extLst>
                         <a:ext uri="{28A0092B-C50C-407E-A947-70E740481C1C}">
                           <a14:useLocalDpi xmlns:a14="http://schemas.microsoft.com/office/drawing/2010/main" val="0"/>
@@ -12410,7 +12470,7 @@
     </w:tbl>
     <w:p/>
     <w:sectPr>
-      <w:footerReference w:type="default" r:id="rId18"/>
+      <w:footerReference w:type="default" r:id="rId19"/>
       <w:pgSz w:w="11906" w:h="16838"/>
       <w:pgMar w:top="1417" w:right="1417" w:bottom="1417" w:left="1417" w:header="708" w:footer="708" w:gutter="0"/>
       <w:cols w:space="708"/>

</xml_diff>